<commit_message>
Added screen dumps, and text about dev. enviroment
</commit_message>
<xml_diff>
--- a/doc/DBW.docx
+++ b/doc/DBW.docx
@@ -249,7 +249,7 @@
             </w:rPr>
             <w:fldChar w:fldCharType="separate"/>
           </w:r>
-          <w:hyperlink w:anchor="_Toc278110191" w:history="1">
+          <w:hyperlink w:anchor="_Toc278202187" w:history="1">
             <w:r>
               <w:rPr>
                 <w:rStyle w:val="Hyperlink"/>
@@ -293,7 +293,7 @@
                 <w:noProof/>
                 <w:webHidden/>
               </w:rPr>
-              <w:instrText xml:space="preserve"> PAGEREF _Toc278110191 \h </w:instrText>
+              <w:instrText xml:space="preserve"> PAGEREF _Toc278202187 \h </w:instrText>
             </w:r>
             <w:r>
               <w:rPr>
@@ -336,7 +336,7 @@
               <w:lang w:val="da-DK" w:eastAsia="da-DK" w:bidi="ar-SA"/>
             </w:rPr>
           </w:pPr>
-          <w:hyperlink w:anchor="_Toc278110192" w:history="1">
+          <w:hyperlink w:anchor="_Toc278202188" w:history="1">
             <w:r>
               <w:rPr>
                 <w:rStyle w:val="Hyperlink"/>
@@ -380,7 +380,7 @@
                 <w:noProof/>
                 <w:webHidden/>
               </w:rPr>
-              <w:instrText xml:space="preserve"> PAGEREF _Toc278110192 \h </w:instrText>
+              <w:instrText xml:space="preserve"> PAGEREF _Toc278202188 \h </w:instrText>
             </w:r>
             <w:r>
               <w:rPr>
@@ -423,7 +423,7 @@
               <w:lang w:val="da-DK" w:eastAsia="da-DK" w:bidi="ar-SA"/>
             </w:rPr>
           </w:pPr>
-          <w:hyperlink w:anchor="_Toc278110193" w:history="1">
+          <w:hyperlink w:anchor="_Toc278202189" w:history="1">
             <w:r>
               <w:rPr>
                 <w:rStyle w:val="Hyperlink"/>
@@ -467,7 +467,7 @@
                 <w:noProof/>
                 <w:webHidden/>
               </w:rPr>
-              <w:instrText xml:space="preserve"> PAGEREF _Toc278110193 \h </w:instrText>
+              <w:instrText xml:space="preserve"> PAGEREF _Toc278202189 \h </w:instrText>
             </w:r>
             <w:r>
               <w:rPr>
@@ -510,7 +510,7 @@
               <w:lang w:val="da-DK" w:eastAsia="da-DK" w:bidi="ar-SA"/>
             </w:rPr>
           </w:pPr>
-          <w:hyperlink w:anchor="_Toc278110194" w:history="1">
+          <w:hyperlink w:anchor="_Toc278202190" w:history="1">
             <w:r>
               <w:rPr>
                 <w:rStyle w:val="Hyperlink"/>
@@ -554,7 +554,7 @@
                 <w:noProof/>
                 <w:webHidden/>
               </w:rPr>
-              <w:instrText xml:space="preserve"> PAGEREF _Toc278110194 \h </w:instrText>
+              <w:instrText xml:space="preserve"> PAGEREF _Toc278202190 \h </w:instrText>
             </w:r>
             <w:r>
               <w:rPr>
@@ -597,7 +597,7 @@
               <w:lang w:val="da-DK" w:eastAsia="da-DK" w:bidi="ar-SA"/>
             </w:rPr>
           </w:pPr>
-          <w:hyperlink w:anchor="_Toc278110195" w:history="1">
+          <w:hyperlink w:anchor="_Toc278202191" w:history="1">
             <w:r>
               <w:rPr>
                 <w:rStyle w:val="Hyperlink"/>
@@ -641,7 +641,7 @@
                 <w:noProof/>
                 <w:webHidden/>
               </w:rPr>
-              <w:instrText xml:space="preserve"> PAGEREF _Toc278110195 \h </w:instrText>
+              <w:instrText xml:space="preserve"> PAGEREF _Toc278202191 \h </w:instrText>
             </w:r>
             <w:r>
               <w:rPr>
@@ -684,7 +684,7 @@
               <w:lang w:val="da-DK" w:eastAsia="da-DK" w:bidi="ar-SA"/>
             </w:rPr>
           </w:pPr>
-          <w:hyperlink w:anchor="_Toc278110196" w:history="1">
+          <w:hyperlink w:anchor="_Toc278202192" w:history="1">
             <w:r>
               <w:rPr>
                 <w:rStyle w:val="Hyperlink"/>
@@ -728,7 +728,7 @@
                 <w:noProof/>
                 <w:webHidden/>
               </w:rPr>
-              <w:instrText xml:space="preserve"> PAGEREF _Toc278110196 \h </w:instrText>
+              <w:instrText xml:space="preserve"> PAGEREF _Toc278202192 \h </w:instrText>
             </w:r>
             <w:r>
               <w:rPr>
@@ -771,7 +771,7 @@
               <w:lang w:val="da-DK" w:eastAsia="da-DK" w:bidi="ar-SA"/>
             </w:rPr>
           </w:pPr>
-          <w:hyperlink w:anchor="_Toc278110197" w:history="1">
+          <w:hyperlink w:anchor="_Toc278202193" w:history="1">
             <w:r>
               <w:rPr>
                 <w:rStyle w:val="Hyperlink"/>
@@ -815,7 +815,7 @@
                 <w:noProof/>
                 <w:webHidden/>
               </w:rPr>
-              <w:instrText xml:space="preserve"> PAGEREF _Toc278110197 \h </w:instrText>
+              <w:instrText xml:space="preserve"> PAGEREF _Toc278202193 \h </w:instrText>
             </w:r>
             <w:r>
               <w:rPr>
@@ -858,7 +858,7 @@
               <w:lang w:val="da-DK" w:eastAsia="da-DK" w:bidi="ar-SA"/>
             </w:rPr>
           </w:pPr>
-          <w:hyperlink w:anchor="_Toc278110198" w:history="1">
+          <w:hyperlink w:anchor="_Toc278202194" w:history="1">
             <w:r>
               <w:rPr>
                 <w:rStyle w:val="Hyperlink"/>
@@ -902,7 +902,7 @@
                 <w:noProof/>
                 <w:webHidden/>
               </w:rPr>
-              <w:instrText xml:space="preserve"> PAGEREF _Toc278110198 \h </w:instrText>
+              <w:instrText xml:space="preserve"> PAGEREF _Toc278202194 \h </w:instrText>
             </w:r>
             <w:r>
               <w:rPr>
@@ -945,7 +945,7 @@
               <w:lang w:val="da-DK" w:eastAsia="da-DK" w:bidi="ar-SA"/>
             </w:rPr>
           </w:pPr>
-          <w:hyperlink w:anchor="_Toc278110199" w:history="1">
+          <w:hyperlink w:anchor="_Toc278202195" w:history="1">
             <w:r>
               <w:rPr>
                 <w:rStyle w:val="Hyperlink"/>
@@ -989,7 +989,7 @@
                 <w:noProof/>
                 <w:webHidden/>
               </w:rPr>
-              <w:instrText xml:space="preserve"> PAGEREF _Toc278110199 \h </w:instrText>
+              <w:instrText xml:space="preserve"> PAGEREF _Toc278202195 \h </w:instrText>
             </w:r>
             <w:r>
               <w:rPr>
@@ -1032,7 +1032,7 @@
               <w:lang w:val="da-DK" w:eastAsia="da-DK" w:bidi="ar-SA"/>
             </w:rPr>
           </w:pPr>
-          <w:hyperlink w:anchor="_Toc278110200" w:history="1">
+          <w:hyperlink w:anchor="_Toc278202196" w:history="1">
             <w:r>
               <w:rPr>
                 <w:rStyle w:val="Hyperlink"/>
@@ -1076,7 +1076,7 @@
                 <w:noProof/>
                 <w:webHidden/>
               </w:rPr>
-              <w:instrText xml:space="preserve"> PAGEREF _Toc278110200 \h </w:instrText>
+              <w:instrText xml:space="preserve"> PAGEREF _Toc278202196 \h </w:instrText>
             </w:r>
             <w:r>
               <w:rPr>
@@ -1119,7 +1119,7 @@
               <w:lang w:val="da-DK" w:eastAsia="da-DK" w:bidi="ar-SA"/>
             </w:rPr>
           </w:pPr>
-          <w:hyperlink w:anchor="_Toc278110201" w:history="1">
+          <w:hyperlink w:anchor="_Toc278202197" w:history="1">
             <w:r>
               <w:rPr>
                 <w:rStyle w:val="Hyperlink"/>
@@ -1163,7 +1163,7 @@
                 <w:noProof/>
                 <w:webHidden/>
               </w:rPr>
-              <w:instrText xml:space="preserve"> PAGEREF _Toc278110201 \h </w:instrText>
+              <w:instrText xml:space="preserve"> PAGEREF _Toc278202197 \h </w:instrText>
             </w:r>
             <w:r>
               <w:rPr>
@@ -1206,7 +1206,7 @@
               <w:lang w:val="da-DK" w:eastAsia="da-DK" w:bidi="ar-SA"/>
             </w:rPr>
           </w:pPr>
-          <w:hyperlink w:anchor="_Toc278110202" w:history="1">
+          <w:hyperlink w:anchor="_Toc278202198" w:history="1">
             <w:r>
               <w:rPr>
                 <w:rStyle w:val="Hyperlink"/>
@@ -1250,7 +1250,7 @@
                 <w:noProof/>
                 <w:webHidden/>
               </w:rPr>
-              <w:instrText xml:space="preserve"> PAGEREF _Toc278110202 \h </w:instrText>
+              <w:instrText xml:space="preserve"> PAGEREF _Toc278202198 \h </w:instrText>
             </w:r>
             <w:r>
               <w:rPr>
@@ -1293,7 +1293,7 @@
               <w:lang w:val="da-DK" w:eastAsia="da-DK" w:bidi="ar-SA"/>
             </w:rPr>
           </w:pPr>
-          <w:hyperlink w:anchor="_Toc278110203" w:history="1">
+          <w:hyperlink w:anchor="_Toc278202199" w:history="1">
             <w:r>
               <w:rPr>
                 <w:rStyle w:val="Hyperlink"/>
@@ -1335,7 +1335,112 @@
                 <w:noProof/>
                 <w:webHidden/>
               </w:rPr>
-              <w:instrText xml:space="preserve"> PAGEREF _Toc278110203 \h </w:instrText>
+              <w:instrText xml:space="preserve"> PAGEREF _Toc278202199 \h </w:instrText>
+            </w:r>
+            <w:r>
+              <w:rPr>
+                <w:noProof/>
+                <w:webHidden/>
+              </w:rPr>
+            </w:r>
+            <w:r>
+              <w:rPr>
+                <w:noProof/>
+                <w:webHidden/>
+              </w:rPr>
+              <w:fldChar w:fldCharType="separate"/>
+            </w:r>
+            <w:r>
+              <w:rPr>
+                <w:noProof/>
+                <w:webHidden/>
+              </w:rPr>
+              <w:t>12</w:t>
+            </w:r>
+            <w:r>
+              <w:rPr>
+                <w:noProof/>
+                <w:webHidden/>
+              </w:rPr>
+              <w:fldChar w:fldCharType="end"/>
+            </w:r>
+          </w:hyperlink>
+        </w:p>
+        <w:p>
+          <w:pPr>
+            <w:pStyle w:val="TOC3"/>
+            <w:tabs>
+              <w:tab w:val="left" w:pos="1100"/>
+            </w:tabs>
+            <w:rPr>
+              <w:rFonts w:asciiTheme="minorHAnsi" w:eastAsiaTheme="minorEastAsia" w:hAnsiTheme="minorHAnsi" w:cstheme="minorBidi"/>
+              <w:i w:val="0"/>
+              <w:noProof/>
+              <w:lang w:val="da-DK" w:eastAsia="da-DK" w:bidi="ar-SA"/>
+            </w:rPr>
+          </w:pPr>
+          <w:hyperlink w:anchor="_Toc278202200" w:history="1">
+            <w:r>
+              <w:rPr>
+                <w:rStyle w:val="Hyperlink"/>
+                <w:noProof/>
+                <w:lang w:val="da-DK" w:eastAsia="da-DK"/>
+              </w:rPr>
+              <w:t>11.1.1.</w:t>
+            </w:r>
+            <w:r>
+              <w:rPr>
+                <w:rFonts w:asciiTheme="minorHAnsi" w:eastAsiaTheme="minorEastAsia" w:hAnsiTheme="minorHAnsi" w:cstheme="minorBidi"/>
+                <w:i w:val="0"/>
+                <w:noProof/>
+                <w:lang w:val="da-DK" w:eastAsia="da-DK" w:bidi="ar-SA"/>
+              </w:rPr>
+              <w:tab/>
+            </w:r>
+            <w:r>
+              <w:rPr>
+                <w:rStyle w:val="Hyperlink"/>
+                <w:noProof/>
+                <w:lang w:val="da-DK" w:eastAsia="da-DK"/>
+              </w:rPr>
+              <w:t>Lo</w:t>
+            </w:r>
+            <w:r>
+              <w:rPr>
+                <w:rStyle w:val="Hyperlink"/>
+                <w:noProof/>
+                <w:lang w:val="da-DK" w:eastAsia="da-DK"/>
+              </w:rPr>
+              <w:t>g</w:t>
+            </w:r>
+            <w:r>
+              <w:rPr>
+                <w:rStyle w:val="Hyperlink"/>
+                <w:noProof/>
+                <w:lang w:val="da-DK" w:eastAsia="da-DK"/>
+              </w:rPr>
+              <w:t>in side</w:t>
+            </w:r>
+            <w:r>
+              <w:rPr>
+                <w:noProof/>
+                <w:webHidden/>
+              </w:rPr>
+              <w:tab/>
+            </w:r>
+            <w:r>
+              <w:rPr>
+                <w:noProof/>
+                <w:webHidden/>
+              </w:rPr>
+              <w:fldChar w:fldCharType="begin"/>
+            </w:r>
+            <w:r>
+              <w:rPr>
+                <w:noProof/>
+                <w:webHidden/>
+              </w:rPr>
+              <w:instrText xml:space="preserve"> PAGEREF _Toc278202200 \h </w:instrText>
             </w:r>
             <w:r>
               <w:rPr>
@@ -1378,7 +1483,7 @@
               <w:lang w:val="da-DK" w:eastAsia="da-DK" w:bidi="ar-SA"/>
             </w:rPr>
           </w:pPr>
-          <w:hyperlink w:anchor="_Toc278110204" w:history="1">
+          <w:hyperlink w:anchor="_Toc278202201" w:history="1">
             <w:r>
               <w:rPr>
                 <w:rStyle w:val="Hyperlink"/>
@@ -1420,7 +1525,7 @@
                 <w:noProof/>
                 <w:webHidden/>
               </w:rPr>
-              <w:instrText xml:space="preserve"> PAGEREF _Toc278110204 \h </w:instrText>
+              <w:instrText xml:space="preserve"> PAGEREF _Toc278202201 \h </w:instrText>
             </w:r>
             <w:r>
               <w:rPr>
@@ -1463,7 +1568,7 @@
               <w:lang w:val="da-DK" w:eastAsia="da-DK" w:bidi="ar-SA"/>
             </w:rPr>
           </w:pPr>
-          <w:hyperlink w:anchor="_Toc278110205" w:history="1">
+          <w:hyperlink w:anchor="_Toc278202202" w:history="1">
             <w:r>
               <w:rPr>
                 <w:rStyle w:val="Hyperlink"/>
@@ -1507,7 +1612,7 @@
                 <w:noProof/>
                 <w:webHidden/>
               </w:rPr>
-              <w:instrText xml:space="preserve"> PAGEREF _Toc278110205 \h </w:instrText>
+              <w:instrText xml:space="preserve"> PAGEREF _Toc278202202 \h </w:instrText>
             </w:r>
             <w:r>
               <w:rPr>
@@ -1550,7 +1655,7 @@
               <w:lang w:val="da-DK" w:eastAsia="da-DK" w:bidi="ar-SA"/>
             </w:rPr>
           </w:pPr>
-          <w:hyperlink w:anchor="_Toc278110206" w:history="1">
+          <w:hyperlink w:anchor="_Toc278202203" w:history="1">
             <w:r>
               <w:rPr>
                 <w:rStyle w:val="Hyperlink"/>
@@ -1594,7 +1699,7 @@
                 <w:noProof/>
                 <w:webHidden/>
               </w:rPr>
-              <w:instrText xml:space="preserve"> PAGEREF _Toc278110206 \h </w:instrText>
+              <w:instrText xml:space="preserve"> PAGEREF _Toc278202203 \h </w:instrText>
             </w:r>
             <w:r>
               <w:rPr>
@@ -1614,7 +1719,7 @@
                 <w:noProof/>
                 <w:webHidden/>
               </w:rPr>
-              <w:t>12</w:t>
+              <w:t>13</w:t>
             </w:r>
             <w:r>
               <w:rPr>
@@ -1675,7 +1780,7 @@
       <w:bookmarkStart w:id="0" w:name="_Toc229645008"/>
       <w:bookmarkStart w:id="1" w:name="_Toc229650062"/>
       <w:bookmarkStart w:id="2" w:name="_Toc230252494"/>
-      <w:bookmarkStart w:id="3" w:name="_Toc278110191"/>
+      <w:bookmarkStart w:id="3" w:name="_Toc278202187"/>
       <w:r>
         <w:rPr>
           <w:lang w:val="da-DK"/>
@@ -1823,7 +1928,7 @@
       </w:pPr>
       <w:bookmarkStart w:id="4" w:name="_Toc229650063"/>
       <w:bookmarkStart w:id="5" w:name="_Toc230252495"/>
-      <w:bookmarkStart w:id="6" w:name="_Toc278110192"/>
+      <w:bookmarkStart w:id="6" w:name="_Toc278202188"/>
       <w:r>
         <w:rPr>
           <w:lang w:val="da-DK"/>
@@ -2306,7 +2411,7 @@
           <w:lang w:val="da-DK"/>
         </w:rPr>
       </w:pPr>
-      <w:bookmarkStart w:id="7" w:name="_Toc278110193"/>
+      <w:bookmarkStart w:id="7" w:name="_Toc278202189"/>
       <w:r>
         <w:rPr>
           <w:lang w:val="da-DK"/>
@@ -3138,7 +3243,7 @@
       </w:pPr>
       <w:bookmarkStart w:id="8" w:name="_Ref277509601"/>
       <w:bookmarkStart w:id="9" w:name="_Ref277509609"/>
-      <w:bookmarkStart w:id="10" w:name="_Toc278110194"/>
+      <w:bookmarkStart w:id="10" w:name="_Toc278202190"/>
       <w:r>
         <w:rPr>
           <w:lang w:val="da-DK"/>
@@ -3590,7 +3695,7 @@
           <w:lang w:val="da-DK"/>
         </w:rPr>
       </w:pPr>
-      <w:bookmarkStart w:id="11" w:name="_Toc278110195"/>
+      <w:bookmarkStart w:id="11" w:name="_Toc278202191"/>
       <w:r>
         <w:rPr>
           <w:lang w:val="da-DK"/>
@@ -4057,7 +4162,7 @@
           <w:lang w:val="da-DK"/>
         </w:rPr>
       </w:pPr>
-      <w:bookmarkStart w:id="12" w:name="_Toc278110196"/>
+      <w:bookmarkStart w:id="12" w:name="_Toc278202192"/>
       <w:r>
         <w:rPr>
           <w:lang w:val="da-DK"/>
@@ -8513,7 +8618,7 @@
           <w:lang w:val="da-DK"/>
         </w:rPr>
       </w:pPr>
-      <w:bookmarkStart w:id="13" w:name="_Toc278110197"/>
+      <w:bookmarkStart w:id="13" w:name="_Toc278202193"/>
       <w:r>
         <w:rPr>
           <w:lang w:val="da-DK"/>
@@ -8841,7 +8946,7 @@
           <w:lang w:val="da-DK"/>
         </w:rPr>
       </w:pPr>
-      <w:bookmarkStart w:id="14" w:name="_Toc278110198"/>
+      <w:bookmarkStart w:id="14" w:name="_Toc278202194"/>
       <w:r>
         <w:rPr>
           <w:lang w:val="da-DK"/>
@@ -9461,7 +9566,6 @@
                 <w:rFonts w:ascii="Courier New" w:hAnsi="Courier New" w:cs="Courier New"/>
                 <w:sz w:val="16"/>
                 <w:szCs w:val="16"/>
-                <w:lang w:val="da-DK"/>
               </w:rPr>
             </w:pPr>
             <w:r>
@@ -9469,7 +9573,6 @@
                 <w:rFonts w:ascii="Courier New" w:hAnsi="Courier New" w:cs="Courier New"/>
                 <w:sz w:val="16"/>
                 <w:szCs w:val="16"/>
-                <w:lang w:val="da-DK"/>
               </w:rPr>
               <w:t xml:space="preserve">from </w:t>
             </w:r>
@@ -9479,27 +9582,28 @@
                 <w:rFonts w:ascii="Courier New" w:hAnsi="Courier New" w:cs="Courier New"/>
                 <w:sz w:val="16"/>
                 <w:szCs w:val="16"/>
-                <w:lang w:val="da-DK"/>
               </w:rPr>
               <w:t>baricase</w:t>
             </w:r>
             <w:proofErr w:type="spellEnd"/>
           </w:p>
           <w:p>
-            <w:pPr>
-              <w:rPr>
-                <w:lang w:val="da-DK"/>
-              </w:rPr>
-            </w:pPr>
+            <w:r>
+              <w:rPr>
+                <w:rFonts w:ascii="Courier New" w:hAnsi="Courier New" w:cs="Courier New"/>
+                <w:sz w:val="16"/>
+                <w:szCs w:val="16"/>
+              </w:rPr>
+              <w:t xml:space="preserve">group by type, </w:t>
+            </w:r>
             <w:proofErr w:type="spellStart"/>
             <w:r>
               <w:rPr>
                 <w:rFonts w:ascii="Courier New" w:hAnsi="Courier New" w:cs="Courier New"/>
                 <w:sz w:val="16"/>
                 <w:szCs w:val="16"/>
-                <w:lang w:val="da-DK"/>
-              </w:rPr>
-              <w:t>group</w:t>
+              </w:rPr>
+              <w:t>casestatus</w:t>
             </w:r>
             <w:proofErr w:type="spellEnd"/>
             <w:r>
@@ -9507,27 +9611,6 @@
                 <w:rFonts w:ascii="Courier New" w:hAnsi="Courier New" w:cs="Courier New"/>
                 <w:sz w:val="16"/>
                 <w:szCs w:val="16"/>
-                <w:lang w:val="da-DK"/>
-              </w:rPr>
-              <w:t xml:space="preserve"> by type, </w:t>
-            </w:r>
-            <w:proofErr w:type="spellStart"/>
-            <w:r>
-              <w:rPr>
-                <w:rFonts w:ascii="Courier New" w:hAnsi="Courier New" w:cs="Courier New"/>
-                <w:sz w:val="16"/>
-                <w:szCs w:val="16"/>
-                <w:lang w:val="da-DK"/>
-              </w:rPr>
-              <w:t>casestatus</w:t>
-            </w:r>
-            <w:proofErr w:type="spellEnd"/>
-            <w:r>
-              <w:rPr>
-                <w:rFonts w:ascii="Courier New" w:hAnsi="Courier New" w:cs="Courier New"/>
-                <w:sz w:val="16"/>
-                <w:szCs w:val="16"/>
-                <w:lang w:val="da-DK"/>
               </w:rPr>
               <w:t>;</w:t>
             </w:r>
@@ -10103,7 +10186,7 @@
           <w:lang w:val="da-DK"/>
         </w:rPr>
       </w:pPr>
-      <w:bookmarkStart w:id="15" w:name="_Toc278110199"/>
+      <w:bookmarkStart w:id="15" w:name="_Toc278202195"/>
       <w:r>
         <w:rPr>
           <w:lang w:val="da-DK"/>
@@ -10689,7 +10772,7 @@
           <w:lang w:val="da-DK"/>
         </w:rPr>
       </w:pPr>
-      <w:bookmarkStart w:id="16" w:name="_Toc278110200"/>
+      <w:bookmarkStart w:id="16" w:name="_Toc278202196"/>
       <w:r>
         <w:rPr>
           <w:lang w:val="da-DK"/>
@@ -10721,7 +10804,7 @@
       </w:pPr>
       <w:bookmarkStart w:id="17" w:name="_Toc229650073"/>
       <w:bookmarkStart w:id="18" w:name="_Toc230252508"/>
-      <w:bookmarkStart w:id="19" w:name="_Toc278110201"/>
+      <w:bookmarkStart w:id="19" w:name="_Toc278202197"/>
       <w:r>
         <w:rPr>
           <w:lang w:val="da-DK"/>
@@ -10839,7 +10922,7 @@
       </w:pPr>
       <w:bookmarkStart w:id="20" w:name="_Toc229650074"/>
       <w:bookmarkStart w:id="21" w:name="_Toc230252509"/>
-      <w:bookmarkStart w:id="22" w:name="_Toc278110202"/>
+      <w:bookmarkStart w:id="22" w:name="_Toc278202198"/>
       <w:r>
         <w:rPr>
           <w:lang w:val="da-DK"/>
@@ -10865,7 +10948,7 @@
           <w:numId w:val="16"/>
         </w:numPr>
       </w:pPr>
-      <w:bookmarkStart w:id="23" w:name="_Toc278110203"/>
+      <w:bookmarkStart w:id="23" w:name="_Toc278202199"/>
       <w:r>
         <w:t>Brugervejledning</w:t>
       </w:r>
@@ -10873,6 +10956,7 @@
     </w:p>
     <w:p>
       <w:pPr>
+        <w:ind w:firstLine="360"/>
         <w:rPr>
           <w:noProof/>
           <w:lang w:val="da-DK" w:eastAsia="da-DK" w:bidi="ar-SA"/>
@@ -10885,14 +10969,1638 @@
           <w:noProof/>
           <w:lang w:val="da-DK" w:eastAsia="da-DK" w:bidi="ar-SA"/>
         </w:rPr>
-        <w:t>todo kort brugervejledning</w:t>
+        <w:t>Følgende er en kort gennemgang af de enkelte sider i BaRI appli</w:t>
+      </w:r>
+      <w:r>
+        <w:rPr>
+          <w:noProof/>
+          <w:lang w:val="da-DK" w:eastAsia="da-DK" w:bidi="ar-SA"/>
+        </w:rPr>
+        <w:t>k</w:t>
+      </w:r>
+      <w:r>
+        <w:rPr>
+          <w:noProof/>
+          <w:lang w:val="da-DK" w:eastAsia="da-DK" w:bidi="ar-SA"/>
+        </w:rPr>
+        <w:t>ationen. Det er pt. kun muligt at oprette og rette sager. Samt tilføje kommentarer til disse. Administration af brugerer og applikationer foregår direkte i databasen af den database administrator.</w:t>
       </w:r>
     </w:p>
     <w:p>
       <w:pPr>
+        <w:ind w:firstLine="360"/>
         <w:rPr>
           <w:noProof/>
           <w:lang w:val="da-DK" w:eastAsia="da-DK" w:bidi="ar-SA"/>
+        </w:rPr>
+      </w:pPr>
+    </w:p>
+    <w:p>
+      <w:pPr>
+        <w:ind w:firstLine="360"/>
+        <w:rPr>
+          <w:noProof/>
+          <w:lang w:val="da-DK" w:eastAsia="da-DK" w:bidi="ar-SA"/>
+        </w:rPr>
+      </w:pPr>
+      <w:r>
+        <w:rPr>
+          <w:noProof/>
+          <w:lang w:val="da-DK" w:eastAsia="da-DK" w:bidi="ar-SA"/>
+        </w:rPr>
+        <w:t>Det første en bruger møder er en login side.</w:t>
+      </w:r>
+    </w:p>
+    <w:p>
+      <w:pPr>
+        <w:ind w:firstLine="360"/>
+        <w:rPr>
+          <w:noProof/>
+          <w:lang w:val="da-DK" w:eastAsia="da-DK" w:bidi="ar-SA"/>
+        </w:rPr>
+      </w:pPr>
+    </w:p>
+    <w:p>
+      <w:pPr>
+        <w:keepNext/>
+        <w:ind w:firstLine="360"/>
+      </w:pPr>
+      <w:r>
+        <w:rPr>
+          <w:noProof/>
+          <w:lang w:val="da-DK" w:eastAsia="da-DK" w:bidi="ar-SA"/>
+        </w:rPr>
+        <w:drawing>
+          <wp:inline distT="0" distB="0" distL="0" distR="0">
+            <wp:extent cx="5274945" cy="1347470"/>
+            <wp:effectExtent l="19050" t="19050" r="20955" b="24130"/>
+            <wp:docPr id="4" name="Picture 3" descr="login.JPG"/>
+            <wp:cNvGraphicFramePr>
+              <a:graphicFrameLocks xmlns:a="http://schemas.openxmlformats.org/drawingml/2006/main" noChangeAspect="1"/>
+            </wp:cNvGraphicFramePr>
+            <a:graphic xmlns:a="http://schemas.openxmlformats.org/drawingml/2006/main">
+              <a:graphicData uri="http://schemas.openxmlformats.org/drawingml/2006/picture">
+                <pic:pic xmlns:pic="http://schemas.openxmlformats.org/drawingml/2006/picture">
+                  <pic:nvPicPr>
+                    <pic:cNvPr id="0" name="login.JPG"/>
+                    <pic:cNvPicPr/>
+                  </pic:nvPicPr>
+                  <pic:blipFill>
+                    <a:blip r:embed="rId10" cstate="print"/>
+                    <a:stretch>
+                      <a:fillRect/>
+                    </a:stretch>
+                  </pic:blipFill>
+                  <pic:spPr>
+                    <a:xfrm>
+                      <a:off x="0" y="0"/>
+                      <a:ext cx="5274945" cy="1347470"/>
+                    </a:xfrm>
+                    <a:prstGeom prst="rect">
+                      <a:avLst/>
+                    </a:prstGeom>
+                    <a:ln>
+                      <a:solidFill>
+                        <a:schemeClr val="accent1"/>
+                      </a:solidFill>
+                    </a:ln>
+                  </pic:spPr>
+                </pic:pic>
+              </a:graphicData>
+            </a:graphic>
+          </wp:inline>
+        </w:drawing>
+      </w:r>
+    </w:p>
+    <w:p>
+      <w:pPr>
+        <w:pStyle w:val="Caption"/>
+      </w:pPr>
+      <w:proofErr w:type="spellStart"/>
+      <w:r>
+        <w:t>Figur</w:t>
+      </w:r>
+      <w:proofErr w:type="spellEnd"/>
+      <w:r>
+        <w:t xml:space="preserve"> </w:t>
+      </w:r>
+      <w:fldSimple w:instr=" SEQ Figur \* ARABIC ">
+        <w:r>
+          <w:rPr>
+            <w:noProof/>
+          </w:rPr>
+          <w:t>3</w:t>
+        </w:r>
+      </w:fldSimple>
+      <w:r>
+        <w:t xml:space="preserve"> - Login side</w:t>
+      </w:r>
+    </w:p>
+    <w:p>
+      <w:pPr>
+        <w:pStyle w:val="BodyText"/>
+        <w:tabs>
+          <w:tab w:val="left" w:pos="6070"/>
+        </w:tabs>
+        <w:rPr>
+          <w:lang w:val="da-DK"/>
+        </w:rPr>
+      </w:pPr>
+      <w:r>
+        <w:rPr>
+          <w:lang w:val="da-DK"/>
+        </w:rPr>
+        <w:t xml:space="preserve">En </w:t>
+      </w:r>
+      <w:proofErr w:type="spellStart"/>
+      <w:r>
+        <w:rPr>
+          <w:lang w:val="da-DK"/>
+        </w:rPr>
+        <w:t>login</w:t>
+      </w:r>
+      <w:proofErr w:type="spellEnd"/>
+      <w:r>
+        <w:rPr>
+          <w:lang w:val="da-DK"/>
+        </w:rPr>
+        <w:t xml:space="preserve"> side med f</w:t>
+      </w:r>
+      <w:r>
+        <w:rPr>
+          <w:lang w:val="da-DK"/>
+        </w:rPr>
+        <w:t xml:space="preserve">ejl i </w:t>
+      </w:r>
+      <w:proofErr w:type="spellStart"/>
+      <w:r>
+        <w:rPr>
+          <w:lang w:val="da-DK"/>
+        </w:rPr>
+        <w:t>login</w:t>
+      </w:r>
+      <w:proofErr w:type="spellEnd"/>
+      <w:r>
+        <w:rPr>
+          <w:lang w:val="da-DK"/>
+        </w:rPr>
+        <w:t xml:space="preserve"> eller password.</w:t>
+      </w:r>
+      <w:r>
+        <w:rPr>
+          <w:lang w:val="da-DK"/>
+        </w:rPr>
+        <w:tab/>
+      </w:r>
+    </w:p>
+    <w:p>
+      <w:pPr>
+        <w:pStyle w:val="BodyText"/>
+        <w:keepNext/>
+        <w:jc w:val="center"/>
+        <w:rPr>
+          <w:i/>
+          <w:lang w:val="da-DK"/>
+        </w:rPr>
+      </w:pPr>
+      <w:r>
+        <w:rPr>
+          <w:noProof/>
+          <w:lang w:val="da-DK" w:eastAsia="da-DK" w:bidi="ar-SA"/>
+        </w:rPr>
+        <w:drawing>
+          <wp:inline distT="0" distB="0" distL="0" distR="0">
+            <wp:extent cx="5274945" cy="1412875"/>
+            <wp:effectExtent l="19050" t="19050" r="20955" b="15875"/>
+            <wp:docPr id="5" name="Picture 4" descr="login_error.JPG"/>
+            <wp:cNvGraphicFramePr>
+              <a:graphicFrameLocks xmlns:a="http://schemas.openxmlformats.org/drawingml/2006/main" noChangeAspect="1"/>
+            </wp:cNvGraphicFramePr>
+            <a:graphic xmlns:a="http://schemas.openxmlformats.org/drawingml/2006/main">
+              <a:graphicData uri="http://schemas.openxmlformats.org/drawingml/2006/picture">
+                <pic:pic xmlns:pic="http://schemas.openxmlformats.org/drawingml/2006/picture">
+                  <pic:nvPicPr>
+                    <pic:cNvPr id="0" name="login_error.JPG"/>
+                    <pic:cNvPicPr/>
+                  </pic:nvPicPr>
+                  <pic:blipFill>
+                    <a:blip r:embed="rId11" cstate="print"/>
+                    <a:stretch>
+                      <a:fillRect/>
+                    </a:stretch>
+                  </pic:blipFill>
+                  <pic:spPr>
+                    <a:xfrm>
+                      <a:off x="0" y="0"/>
+                      <a:ext cx="5274945" cy="1412875"/>
+                    </a:xfrm>
+                    <a:prstGeom prst="rect">
+                      <a:avLst/>
+                    </a:prstGeom>
+                    <a:ln>
+                      <a:solidFill>
+                        <a:schemeClr val="accent1"/>
+                      </a:solidFill>
+                    </a:ln>
+                  </pic:spPr>
+                </pic:pic>
+              </a:graphicData>
+            </a:graphic>
+          </wp:inline>
+        </w:drawing>
+      </w:r>
+      <w:r>
+        <w:rPr>
+          <w:i/>
+          <w:lang w:val="da-DK"/>
+        </w:rPr>
+        <w:t xml:space="preserve">Figur </w:t>
+      </w:r>
+      <w:r>
+        <w:rPr>
+          <w:i/>
+        </w:rPr>
+        <w:fldChar w:fldCharType="begin"/>
+      </w:r>
+      <w:r>
+        <w:rPr>
+          <w:i/>
+          <w:lang w:val="da-DK"/>
+        </w:rPr>
+        <w:instrText xml:space="preserve"> SEQ Figur \* ARABIC </w:instrText>
+      </w:r>
+      <w:r>
+        <w:rPr>
+          <w:i/>
+        </w:rPr>
+        <w:fldChar w:fldCharType="separate"/>
+      </w:r>
+      <w:r>
+        <w:rPr>
+          <w:i/>
+          <w:noProof/>
+          <w:lang w:val="da-DK"/>
+        </w:rPr>
+        <w:t>4</w:t>
+      </w:r>
+      <w:r>
+        <w:rPr>
+          <w:i/>
+        </w:rPr>
+        <w:fldChar w:fldCharType="end"/>
+      </w:r>
+      <w:r>
+        <w:rPr>
+          <w:i/>
+          <w:lang w:val="da-DK"/>
+        </w:rPr>
+        <w:t xml:space="preserve"> - </w:t>
+      </w:r>
+      <w:proofErr w:type="spellStart"/>
+      <w:r>
+        <w:rPr>
+          <w:i/>
+          <w:lang w:val="da-DK"/>
+        </w:rPr>
+        <w:t>Login</w:t>
+      </w:r>
+      <w:proofErr w:type="spellEnd"/>
+      <w:r>
+        <w:rPr>
+          <w:i/>
+          <w:lang w:val="da-DK"/>
+        </w:rPr>
+        <w:t xml:space="preserve"> side med fejl</w:t>
+      </w:r>
+    </w:p>
+    <w:p>
+      <w:pPr>
+        <w:pStyle w:val="BodyText"/>
+        <w:rPr>
+          <w:lang w:val="da-DK" w:eastAsia="da-DK" w:bidi="ar-SA"/>
+        </w:rPr>
+      </w:pPr>
+      <w:r>
+        <w:rPr>
+          <w:lang w:val="da-DK" w:eastAsia="da-DK" w:bidi="ar-SA"/>
+        </w:rPr>
+        <w:t>Hvis det er et system uden nogen sager, så kommer man til en tom oversigt</w:t>
+      </w:r>
+      <w:r>
+        <w:rPr>
+          <w:lang w:val="da-DK" w:eastAsia="da-DK" w:bidi="ar-SA"/>
+        </w:rPr>
+        <w:t>,</w:t>
+      </w:r>
+      <w:r>
+        <w:rPr>
+          <w:lang w:val="da-DK" w:eastAsia="da-DK" w:bidi="ar-SA"/>
+        </w:rPr>
+        <w:t xml:space="preserve"> efter </w:t>
+      </w:r>
+      <w:proofErr w:type="spellStart"/>
+      <w:r>
+        <w:rPr>
+          <w:lang w:val="da-DK" w:eastAsia="da-DK" w:bidi="ar-SA"/>
+        </w:rPr>
+        <w:t>login</w:t>
+      </w:r>
+      <w:proofErr w:type="spellEnd"/>
+      <w:r>
+        <w:rPr>
+          <w:lang w:val="da-DK" w:eastAsia="da-DK" w:bidi="ar-SA"/>
+        </w:rPr>
+        <w:t>.</w:t>
+      </w:r>
+    </w:p>
+    <w:p>
+      <w:pPr>
+        <w:pStyle w:val="BodyText"/>
+        <w:keepNext/>
+        <w:jc w:val="center"/>
+        <w:rPr>
+          <w:i/>
+          <w:lang w:val="da-DK" w:eastAsia="da-DK" w:bidi="ar-SA"/>
+        </w:rPr>
+      </w:pPr>
+      <w:r>
+        <w:rPr>
+          <w:noProof/>
+          <w:lang w:val="da-DK" w:eastAsia="da-DK" w:bidi="ar-SA"/>
+        </w:rPr>
+        <w:drawing>
+          <wp:inline distT="0" distB="0" distL="0" distR="0">
+            <wp:extent cx="5274945" cy="2121535"/>
+            <wp:effectExtent l="19050" t="19050" r="20955" b="12065"/>
+            <wp:docPr id="6" name="Picture 5" descr="empty_overview.JPG"/>
+            <wp:cNvGraphicFramePr>
+              <a:graphicFrameLocks xmlns:a="http://schemas.openxmlformats.org/drawingml/2006/main" noChangeAspect="1"/>
+            </wp:cNvGraphicFramePr>
+            <a:graphic xmlns:a="http://schemas.openxmlformats.org/drawingml/2006/main">
+              <a:graphicData uri="http://schemas.openxmlformats.org/drawingml/2006/picture">
+                <pic:pic xmlns:pic="http://schemas.openxmlformats.org/drawingml/2006/picture">
+                  <pic:nvPicPr>
+                    <pic:cNvPr id="0" name="empty_overview.JPG"/>
+                    <pic:cNvPicPr/>
+                  </pic:nvPicPr>
+                  <pic:blipFill>
+                    <a:blip r:embed="rId12" cstate="print"/>
+                    <a:stretch>
+                      <a:fillRect/>
+                    </a:stretch>
+                  </pic:blipFill>
+                  <pic:spPr>
+                    <a:xfrm>
+                      <a:off x="0" y="0"/>
+                      <a:ext cx="5274945" cy="2121535"/>
+                    </a:xfrm>
+                    <a:prstGeom prst="rect">
+                      <a:avLst/>
+                    </a:prstGeom>
+                    <a:ln>
+                      <a:solidFill>
+                        <a:schemeClr val="accent1"/>
+                      </a:solidFill>
+                    </a:ln>
+                  </pic:spPr>
+                </pic:pic>
+              </a:graphicData>
+            </a:graphic>
+          </wp:inline>
+        </w:drawing>
+      </w:r>
+      <w:r>
+        <w:rPr>
+          <w:i/>
+          <w:lang w:val="da-DK"/>
+        </w:rPr>
+        <w:t xml:space="preserve">Figur </w:t>
+      </w:r>
+      <w:r>
+        <w:rPr>
+          <w:i/>
+        </w:rPr>
+        <w:fldChar w:fldCharType="begin"/>
+      </w:r>
+      <w:r>
+        <w:rPr>
+          <w:i/>
+          <w:lang w:val="da-DK"/>
+        </w:rPr>
+        <w:instrText xml:space="preserve"> SEQ Figur \* ARABIC </w:instrText>
+      </w:r>
+      <w:r>
+        <w:rPr>
+          <w:i/>
+        </w:rPr>
+        <w:fldChar w:fldCharType="separate"/>
+      </w:r>
+      <w:r>
+        <w:rPr>
+          <w:i/>
+          <w:noProof/>
+          <w:lang w:val="da-DK"/>
+        </w:rPr>
+        <w:t>5</w:t>
+      </w:r>
+      <w:r>
+        <w:rPr>
+          <w:i/>
+        </w:rPr>
+        <w:fldChar w:fldCharType="end"/>
+      </w:r>
+      <w:r>
+        <w:rPr>
+          <w:i/>
+          <w:lang w:val="da-DK"/>
+        </w:rPr>
+        <w:t xml:space="preserve"> - </w:t>
+      </w:r>
+      <w:r>
+        <w:rPr>
+          <w:i/>
+          <w:lang w:val="da-DK"/>
+        </w:rPr>
+        <w:t>Tom oversigt</w:t>
+      </w:r>
+    </w:p>
+    <w:p>
+      <w:pPr>
+        <w:ind w:left="360"/>
+        <w:rPr>
+          <w:noProof/>
+          <w:lang w:val="da-DK" w:eastAsia="da-DK" w:bidi="ar-SA"/>
+        </w:rPr>
+      </w:pPr>
+      <w:r>
+        <w:rPr>
+          <w:noProof/>
+          <w:lang w:val="da-DK" w:eastAsia="da-DK" w:bidi="ar-SA"/>
+        </w:rPr>
+        <w:t>Her ses det at det er ”Kaj Kode Nørd” som er indlogget som Udvikler.</w:t>
+      </w:r>
+    </w:p>
+    <w:p>
+      <w:pPr>
+        <w:ind w:left="360"/>
+        <w:rPr>
+          <w:noProof/>
+          <w:lang w:val="da-DK" w:eastAsia="da-DK" w:bidi="ar-SA"/>
+        </w:rPr>
+      </w:pPr>
+      <w:r>
+        <w:rPr>
+          <w:noProof/>
+          <w:lang w:val="da-DK" w:eastAsia="da-DK" w:bidi="ar-SA"/>
+        </w:rPr>
+        <w:t>Der er en Menu</w:t>
+      </w:r>
+      <w:r>
+        <w:rPr>
+          <w:noProof/>
+          <w:lang w:val="da-DK" w:eastAsia="da-DK" w:bidi="ar-SA"/>
+        </w:rPr>
+        <w:t>,</w:t>
+      </w:r>
+      <w:r>
+        <w:rPr>
+          <w:noProof/>
+          <w:lang w:val="da-DK" w:eastAsia="da-DK" w:bidi="ar-SA"/>
+        </w:rPr>
+        <w:t xml:space="preserve"> som findes på alle sider. Fra denne kan man oprette en ny sag, gå til denne oversigt, gå til en side om BaRI samt logge ud. Log ud retunere til Login siden.</w:t>
+      </w:r>
+    </w:p>
+    <w:p>
+      <w:pPr>
+        <w:ind w:left="360"/>
+        <w:rPr>
+          <w:noProof/>
+          <w:lang w:val="da-DK" w:eastAsia="da-DK" w:bidi="ar-SA"/>
+        </w:rPr>
+      </w:pPr>
+      <w:r>
+        <w:rPr>
+          <w:noProof/>
+          <w:lang w:val="da-DK" w:eastAsia="da-DK" w:bidi="ar-SA"/>
+        </w:rPr>
+        <w:lastRenderedPageBreak/>
+        <w:t>På denne side, skal man vælge et Produkt, samt type (Fejl eller ønske) og evt. en sagsstatus. Og efter en tryk på ”Søg” knappen vil oversigen vise en liste med de sager som opfylder søgekriterierne.</w:t>
+      </w:r>
+    </w:p>
+    <w:p>
+      <w:pPr>
+        <w:ind w:left="360"/>
+        <w:rPr>
+          <w:noProof/>
+          <w:lang w:val="da-DK" w:eastAsia="da-DK" w:bidi="ar-SA"/>
+        </w:rPr>
+      </w:pPr>
+    </w:p>
+    <w:p>
+      <w:pPr>
+        <w:ind w:left="360"/>
+        <w:rPr>
+          <w:noProof/>
+          <w:lang w:val="da-DK" w:eastAsia="da-DK" w:bidi="ar-SA"/>
+        </w:rPr>
+      </w:pPr>
+      <w:r>
+        <w:rPr>
+          <w:noProof/>
+          <w:lang w:val="da-DK" w:eastAsia="da-DK" w:bidi="ar-SA"/>
+        </w:rPr>
+        <w:t xml:space="preserve">For at oprette den første sag, trykkes der på </w:t>
+      </w:r>
+      <w:r>
+        <w:rPr>
+          <w:noProof/>
+          <w:lang w:val="da-DK" w:eastAsia="da-DK" w:bidi="ar-SA"/>
+        </w:rPr>
+        <w:t>”</w:t>
+      </w:r>
+      <w:r>
+        <w:rPr>
+          <w:noProof/>
+          <w:lang w:val="da-DK" w:eastAsia="da-DK" w:bidi="ar-SA"/>
+        </w:rPr>
+        <w:t>Opret</w:t>
+      </w:r>
+      <w:r>
+        <w:rPr>
+          <w:noProof/>
+          <w:lang w:val="da-DK" w:eastAsia="da-DK" w:bidi="ar-SA"/>
+        </w:rPr>
+        <w:t>”</w:t>
+      </w:r>
+      <w:r>
+        <w:rPr>
+          <w:noProof/>
+          <w:lang w:val="da-DK" w:eastAsia="da-DK" w:bidi="ar-SA"/>
+        </w:rPr>
+        <w:t xml:space="preserve"> linket i menuen</w:t>
+      </w:r>
+      <w:r>
+        <w:rPr>
+          <w:noProof/>
+          <w:lang w:val="da-DK" w:eastAsia="da-DK" w:bidi="ar-SA"/>
+        </w:rPr>
+        <w:t>, og følgende side vises</w:t>
+      </w:r>
+      <w:r>
+        <w:rPr>
+          <w:noProof/>
+          <w:lang w:val="da-DK" w:eastAsia="da-DK" w:bidi="ar-SA"/>
+        </w:rPr>
+        <w:t>.</w:t>
+      </w:r>
+    </w:p>
+    <w:p>
+      <w:pPr>
+        <w:ind w:left="360"/>
+        <w:rPr>
+          <w:noProof/>
+          <w:lang w:val="da-DK" w:eastAsia="da-DK" w:bidi="ar-SA"/>
+        </w:rPr>
+      </w:pPr>
+    </w:p>
+    <w:p>
+      <w:pPr>
+        <w:keepNext/>
+        <w:ind w:left="360"/>
+      </w:pPr>
+      <w:r>
+        <w:rPr>
+          <w:noProof/>
+          <w:lang w:val="da-DK" w:eastAsia="da-DK" w:bidi="ar-SA"/>
+        </w:rPr>
+        <w:drawing>
+          <wp:inline distT="0" distB="0" distL="0" distR="0">
+            <wp:extent cx="5274945" cy="3143250"/>
+            <wp:effectExtent l="19050" t="19050" r="20955" b="19050"/>
+            <wp:docPr id="7" name="Picture 6" descr="new_request.JPG"/>
+            <wp:cNvGraphicFramePr>
+              <a:graphicFrameLocks xmlns:a="http://schemas.openxmlformats.org/drawingml/2006/main" noChangeAspect="1"/>
+            </wp:cNvGraphicFramePr>
+            <a:graphic xmlns:a="http://schemas.openxmlformats.org/drawingml/2006/main">
+              <a:graphicData uri="http://schemas.openxmlformats.org/drawingml/2006/picture">
+                <pic:pic xmlns:pic="http://schemas.openxmlformats.org/drawingml/2006/picture">
+                  <pic:nvPicPr>
+                    <pic:cNvPr id="0" name="new_request.JPG"/>
+                    <pic:cNvPicPr/>
+                  </pic:nvPicPr>
+                  <pic:blipFill>
+                    <a:blip r:embed="rId13" cstate="print"/>
+                    <a:stretch>
+                      <a:fillRect/>
+                    </a:stretch>
+                  </pic:blipFill>
+                  <pic:spPr>
+                    <a:xfrm>
+                      <a:off x="0" y="0"/>
+                      <a:ext cx="5274945" cy="3143250"/>
+                    </a:xfrm>
+                    <a:prstGeom prst="rect">
+                      <a:avLst/>
+                    </a:prstGeom>
+                    <a:ln>
+                      <a:solidFill>
+                        <a:schemeClr val="accent1"/>
+                      </a:solidFill>
+                    </a:ln>
+                  </pic:spPr>
+                </pic:pic>
+              </a:graphicData>
+            </a:graphic>
+          </wp:inline>
+        </w:drawing>
+      </w:r>
+    </w:p>
+    <w:p>
+      <w:pPr>
+        <w:pStyle w:val="Caption"/>
+        <w:rPr>
+          <w:lang w:val="da-DK"/>
+        </w:rPr>
+      </w:pPr>
+      <w:r>
+        <w:rPr>
+          <w:lang w:val="da-DK"/>
+        </w:rPr>
+        <w:t xml:space="preserve">Figur </w:t>
+      </w:r>
+      <w:r>
+        <w:fldChar w:fldCharType="begin"/>
+      </w:r>
+      <w:r>
+        <w:rPr>
+          <w:lang w:val="da-DK"/>
+        </w:rPr>
+        <w:instrText xml:space="preserve"> SEQ Figur \* ARABIC </w:instrText>
+      </w:r>
+      <w:r>
+        <w:fldChar w:fldCharType="separate"/>
+      </w:r>
+      <w:r>
+        <w:rPr>
+          <w:noProof/>
+          <w:lang w:val="da-DK"/>
+        </w:rPr>
+        <w:t>6</w:t>
+      </w:r>
+      <w:r>
+        <w:fldChar w:fldCharType="end"/>
+      </w:r>
+      <w:r>
+        <w:rPr>
+          <w:lang w:val="da-DK"/>
+        </w:rPr>
+        <w:t xml:space="preserve"> - Opret ny sag</w:t>
+      </w:r>
+    </w:p>
+    <w:p>
+      <w:pPr>
+        <w:pStyle w:val="BodyText"/>
+        <w:rPr>
+          <w:lang w:val="da-DK"/>
+        </w:rPr>
+      </w:pPr>
+      <w:r>
+        <w:rPr>
+          <w:lang w:val="da-DK"/>
+        </w:rPr>
+        <w:t>Tryk på knappen</w:t>
+      </w:r>
+      <w:r>
+        <w:rPr>
+          <w:lang w:val="da-DK"/>
+        </w:rPr>
+        <w:t xml:space="preserve"> ”Gem”</w:t>
+      </w:r>
+      <w:r>
+        <w:rPr>
+          <w:lang w:val="da-DK"/>
+        </w:rPr>
+        <w:t>, gemmer i</w:t>
+      </w:r>
+      <w:r>
+        <w:rPr>
+          <w:lang w:val="da-DK"/>
+        </w:rPr>
+        <w:t>ndtastede data og returnerer til oversigt siden.</w:t>
+      </w:r>
+    </w:p>
+    <w:p>
+      <w:pPr>
+        <w:pStyle w:val="BodyText"/>
+        <w:rPr>
+          <w:lang w:val="da-DK"/>
+        </w:rPr>
+      </w:pPr>
+      <w:r>
+        <w:rPr>
+          <w:lang w:val="da-DK"/>
+        </w:rPr>
+        <w:t>Følgende er et eksempel</w:t>
+      </w:r>
+      <w:r>
+        <w:rPr>
+          <w:lang w:val="da-DK"/>
+        </w:rPr>
+        <w:t xml:space="preserve"> på felter som skal udfyldes, me</w:t>
+      </w:r>
+      <w:r>
+        <w:rPr>
+          <w:lang w:val="da-DK"/>
+        </w:rPr>
+        <w:t>n mangler</w:t>
+      </w:r>
+      <w:r>
+        <w:rPr>
+          <w:lang w:val="da-DK"/>
+        </w:rPr>
+        <w:t>.</w:t>
+      </w:r>
+    </w:p>
+    <w:p>
+      <w:pPr>
+        <w:pStyle w:val="BodyText"/>
+        <w:keepNext/>
+        <w:jc w:val="center"/>
+        <w:rPr>
+          <w:lang w:val="da-DK"/>
+        </w:rPr>
+      </w:pPr>
+      <w:r>
+        <w:rPr>
+          <w:noProof/>
+          <w:lang w:val="da-DK" w:eastAsia="da-DK" w:bidi="ar-SA"/>
+        </w:rPr>
+        <w:drawing>
+          <wp:inline distT="0" distB="0" distL="0" distR="0">
+            <wp:extent cx="5274945" cy="3249295"/>
+            <wp:effectExtent l="19050" t="19050" r="20955" b="27305"/>
+            <wp:docPr id="8" name="Picture 7" descr="create_missing_fields.JPG"/>
+            <wp:cNvGraphicFramePr>
+              <a:graphicFrameLocks xmlns:a="http://schemas.openxmlformats.org/drawingml/2006/main" noChangeAspect="1"/>
+            </wp:cNvGraphicFramePr>
+            <a:graphic xmlns:a="http://schemas.openxmlformats.org/drawingml/2006/main">
+              <a:graphicData uri="http://schemas.openxmlformats.org/drawingml/2006/picture">
+                <pic:pic xmlns:pic="http://schemas.openxmlformats.org/drawingml/2006/picture">
+                  <pic:nvPicPr>
+                    <pic:cNvPr id="0" name="create_missing_fields.JPG"/>
+                    <pic:cNvPicPr/>
+                  </pic:nvPicPr>
+                  <pic:blipFill>
+                    <a:blip r:embed="rId14" cstate="print"/>
+                    <a:stretch>
+                      <a:fillRect/>
+                    </a:stretch>
+                  </pic:blipFill>
+                  <pic:spPr>
+                    <a:xfrm>
+                      <a:off x="0" y="0"/>
+                      <a:ext cx="5274945" cy="3249295"/>
+                    </a:xfrm>
+                    <a:prstGeom prst="rect">
+                      <a:avLst/>
+                    </a:prstGeom>
+                    <a:ln>
+                      <a:solidFill>
+                        <a:schemeClr val="accent1"/>
+                      </a:solidFill>
+                    </a:ln>
+                  </pic:spPr>
+                </pic:pic>
+              </a:graphicData>
+            </a:graphic>
+          </wp:inline>
+        </w:drawing>
+      </w:r>
+      <w:r>
+        <w:rPr>
+          <w:i/>
+          <w:lang w:val="da-DK"/>
+        </w:rPr>
+        <w:t xml:space="preserve">Figur </w:t>
+      </w:r>
+      <w:r>
+        <w:rPr>
+          <w:i/>
+        </w:rPr>
+        <w:fldChar w:fldCharType="begin"/>
+      </w:r>
+      <w:r>
+        <w:rPr>
+          <w:i/>
+          <w:lang w:val="da-DK"/>
+        </w:rPr>
+        <w:instrText xml:space="preserve"> SEQ Figur \* ARABIC </w:instrText>
+      </w:r>
+      <w:r>
+        <w:rPr>
+          <w:i/>
+        </w:rPr>
+        <w:fldChar w:fldCharType="separate"/>
+      </w:r>
+      <w:r>
+        <w:rPr>
+          <w:i/>
+          <w:noProof/>
+          <w:lang w:val="da-DK"/>
+        </w:rPr>
+        <w:t>7</w:t>
+      </w:r>
+      <w:r>
+        <w:rPr>
+          <w:i/>
+        </w:rPr>
+        <w:fldChar w:fldCharType="end"/>
+      </w:r>
+      <w:r>
+        <w:rPr>
+          <w:i/>
+          <w:lang w:val="da-DK"/>
+        </w:rPr>
+        <w:t xml:space="preserve"> - Forsøg på at oprette en ny sag, hvor der mangler obligatoriske felter</w:t>
+      </w:r>
+    </w:p>
+    <w:p>
+      <w:pPr>
+        <w:pStyle w:val="BodyText"/>
+        <w:rPr>
+          <w:lang w:val="da-DK"/>
+        </w:rPr>
+      </w:pPr>
+      <w:r>
+        <w:rPr>
+          <w:lang w:val="da-DK"/>
+        </w:rPr>
+        <w:t xml:space="preserve"> Tilbage til oversigt siden, nu med en </w:t>
+      </w:r>
+      <w:r>
+        <w:rPr>
+          <w:lang w:val="da-DK"/>
+        </w:rPr>
+        <w:t xml:space="preserve">enkelt </w:t>
+      </w:r>
+      <w:r>
+        <w:rPr>
+          <w:lang w:val="da-DK"/>
+        </w:rPr>
+        <w:t>sag.</w:t>
+      </w:r>
+    </w:p>
+    <w:p>
+      <w:pPr>
+        <w:pStyle w:val="BodyText"/>
+        <w:keepNext/>
+        <w:jc w:val="center"/>
+        <w:rPr>
+          <w:i/>
+          <w:lang w:val="da-DK"/>
+        </w:rPr>
+      </w:pPr>
+      <w:r>
+        <w:rPr>
+          <w:noProof/>
+          <w:lang w:val="da-DK" w:eastAsia="da-DK" w:bidi="ar-SA"/>
+        </w:rPr>
+        <w:lastRenderedPageBreak/>
+        <w:drawing>
+          <wp:inline distT="0" distB="0" distL="0" distR="0">
+            <wp:extent cx="5274945" cy="2237740"/>
+            <wp:effectExtent l="19050" t="19050" r="20955" b="10160"/>
+            <wp:docPr id="9" name="Picture 8" descr="overview_with_one_request.JPG"/>
+            <wp:cNvGraphicFramePr>
+              <a:graphicFrameLocks xmlns:a="http://schemas.openxmlformats.org/drawingml/2006/main" noChangeAspect="1"/>
+            </wp:cNvGraphicFramePr>
+            <a:graphic xmlns:a="http://schemas.openxmlformats.org/drawingml/2006/main">
+              <a:graphicData uri="http://schemas.openxmlformats.org/drawingml/2006/picture">
+                <pic:pic xmlns:pic="http://schemas.openxmlformats.org/drawingml/2006/picture">
+                  <pic:nvPicPr>
+                    <pic:cNvPr id="0" name="overview_with_one_request.JPG"/>
+                    <pic:cNvPicPr/>
+                  </pic:nvPicPr>
+                  <pic:blipFill>
+                    <a:blip r:embed="rId15" cstate="print"/>
+                    <a:stretch>
+                      <a:fillRect/>
+                    </a:stretch>
+                  </pic:blipFill>
+                  <pic:spPr>
+                    <a:xfrm>
+                      <a:off x="0" y="0"/>
+                      <a:ext cx="5274945" cy="2237740"/>
+                    </a:xfrm>
+                    <a:prstGeom prst="rect">
+                      <a:avLst/>
+                    </a:prstGeom>
+                    <a:ln>
+                      <a:solidFill>
+                        <a:schemeClr val="accent1"/>
+                      </a:solidFill>
+                    </a:ln>
+                  </pic:spPr>
+                </pic:pic>
+              </a:graphicData>
+            </a:graphic>
+          </wp:inline>
+        </w:drawing>
+      </w:r>
+      <w:r>
+        <w:rPr>
+          <w:i/>
+          <w:lang w:val="da-DK"/>
+        </w:rPr>
+        <w:t xml:space="preserve">Figur </w:t>
+      </w:r>
+      <w:r>
+        <w:rPr>
+          <w:i/>
+        </w:rPr>
+        <w:fldChar w:fldCharType="begin"/>
+      </w:r>
+      <w:r>
+        <w:rPr>
+          <w:i/>
+          <w:lang w:val="da-DK"/>
+        </w:rPr>
+        <w:instrText xml:space="preserve"> SEQ Figur \* ARABIC </w:instrText>
+      </w:r>
+      <w:r>
+        <w:rPr>
+          <w:i/>
+        </w:rPr>
+        <w:fldChar w:fldCharType="separate"/>
+      </w:r>
+      <w:r>
+        <w:rPr>
+          <w:i/>
+          <w:noProof/>
+          <w:lang w:val="da-DK"/>
+        </w:rPr>
+        <w:t>8</w:t>
+      </w:r>
+      <w:r>
+        <w:rPr>
+          <w:i/>
+        </w:rPr>
+        <w:fldChar w:fldCharType="end"/>
+      </w:r>
+      <w:r>
+        <w:rPr>
+          <w:i/>
+          <w:lang w:val="da-DK"/>
+        </w:rPr>
+        <w:t xml:space="preserve"> - Oversigt nu men en sag</w:t>
+      </w:r>
+    </w:p>
+    <w:p>
+      <w:pPr>
+        <w:pStyle w:val="BodyText"/>
+        <w:rPr>
+          <w:lang w:val="da-DK"/>
+        </w:rPr>
+      </w:pPr>
+      <w:r>
+        <w:rPr>
+          <w:lang w:val="da-DK"/>
+        </w:rPr>
+        <w:t>”</w:t>
+      </w:r>
+      <w:r>
+        <w:rPr>
+          <w:lang w:val="da-DK"/>
+        </w:rPr>
+        <w:t xml:space="preserve"> &lt;&lt; &lt; 1 &gt; &gt;&gt;</w:t>
+      </w:r>
+      <w:r>
+        <w:rPr>
+          <w:lang w:val="da-DK"/>
+        </w:rPr>
+        <w:t>” under listen betyder at der er en side med data som opfylder søgekriteriet.</w:t>
+      </w:r>
+    </w:p>
+    <w:p>
+      <w:pPr>
+        <w:pStyle w:val="BodyText"/>
+        <w:ind w:left="360" w:firstLine="0"/>
+        <w:rPr>
+          <w:lang w:val="da-DK"/>
+        </w:rPr>
+      </w:pPr>
+      <w:r>
+        <w:rPr>
+          <w:lang w:val="da-DK"/>
+        </w:rPr>
+        <w:t xml:space="preserve">”&lt;&lt;” er </w:t>
+      </w:r>
+      <w:r>
+        <w:rPr>
+          <w:lang w:val="da-DK"/>
+        </w:rPr>
+        <w:t>et link</w:t>
+      </w:r>
+      <w:r>
+        <w:rPr>
+          <w:lang w:val="da-DK"/>
+        </w:rPr>
+        <w:t xml:space="preserve"> til første side, ”&lt;” går en side tilbage, ”&gt;” går en side frem og ”&gt;&gt;” går til sidste side.</w:t>
+      </w:r>
+    </w:p>
+    <w:p>
+      <w:pPr>
+        <w:pStyle w:val="BodyText"/>
+        <w:rPr>
+          <w:lang w:val="da-DK"/>
+        </w:rPr>
+      </w:pPr>
+      <w:r>
+        <w:rPr>
+          <w:lang w:val="da-DK"/>
+        </w:rPr>
+        <w:t>Hvis man trykker på ”Vis” linket så kommer man til en opdaterings side for sagen.</w:t>
+      </w:r>
+    </w:p>
+    <w:p>
+      <w:pPr>
+        <w:pStyle w:val="BodyText"/>
+        <w:keepNext/>
+        <w:ind w:left="360" w:firstLine="0"/>
+        <w:jc w:val="center"/>
+        <w:rPr>
+          <w:lang w:val="da-DK"/>
+        </w:rPr>
+      </w:pPr>
+      <w:r>
+        <w:rPr>
+          <w:noProof/>
+          <w:lang w:val="da-DK" w:eastAsia="da-DK" w:bidi="ar-SA"/>
+        </w:rPr>
+        <w:lastRenderedPageBreak/>
+        <w:drawing>
+          <wp:inline distT="0" distB="0" distL="0" distR="0">
+            <wp:extent cx="5274945" cy="4585970"/>
+            <wp:effectExtent l="19050" t="19050" r="20955" b="24130"/>
+            <wp:docPr id="10" name="Picture 9" descr="view_a_request.jpg"/>
+            <wp:cNvGraphicFramePr>
+              <a:graphicFrameLocks xmlns:a="http://schemas.openxmlformats.org/drawingml/2006/main" noChangeAspect="1"/>
+            </wp:cNvGraphicFramePr>
+            <a:graphic xmlns:a="http://schemas.openxmlformats.org/drawingml/2006/main">
+              <a:graphicData uri="http://schemas.openxmlformats.org/drawingml/2006/picture">
+                <pic:pic xmlns:pic="http://schemas.openxmlformats.org/drawingml/2006/picture">
+                  <pic:nvPicPr>
+                    <pic:cNvPr id="0" name="view_a_request.jpg"/>
+                    <pic:cNvPicPr/>
+                  </pic:nvPicPr>
+                  <pic:blipFill>
+                    <a:blip r:embed="rId16" cstate="print"/>
+                    <a:stretch>
+                      <a:fillRect/>
+                    </a:stretch>
+                  </pic:blipFill>
+                  <pic:spPr>
+                    <a:xfrm>
+                      <a:off x="0" y="0"/>
+                      <a:ext cx="5274945" cy="4585970"/>
+                    </a:xfrm>
+                    <a:prstGeom prst="rect">
+                      <a:avLst/>
+                    </a:prstGeom>
+                    <a:ln>
+                      <a:solidFill>
+                        <a:schemeClr val="accent1"/>
+                      </a:solidFill>
+                    </a:ln>
+                  </pic:spPr>
+                </pic:pic>
+              </a:graphicData>
+            </a:graphic>
+          </wp:inline>
+        </w:drawing>
+      </w:r>
+      <w:r>
+        <w:rPr>
+          <w:i/>
+          <w:lang w:val="da-DK"/>
+        </w:rPr>
+        <w:t xml:space="preserve">Figur </w:t>
+      </w:r>
+      <w:r>
+        <w:rPr>
+          <w:i/>
+        </w:rPr>
+        <w:fldChar w:fldCharType="begin"/>
+      </w:r>
+      <w:r>
+        <w:rPr>
+          <w:i/>
+          <w:lang w:val="da-DK"/>
+        </w:rPr>
+        <w:instrText xml:space="preserve"> SEQ Figur \* ARABIC </w:instrText>
+      </w:r>
+      <w:r>
+        <w:rPr>
+          <w:i/>
+        </w:rPr>
+        <w:fldChar w:fldCharType="separate"/>
+      </w:r>
+      <w:r>
+        <w:rPr>
+          <w:i/>
+          <w:noProof/>
+          <w:lang w:val="da-DK"/>
+        </w:rPr>
+        <w:t>9</w:t>
+      </w:r>
+      <w:r>
+        <w:rPr>
+          <w:i/>
+        </w:rPr>
+        <w:fldChar w:fldCharType="end"/>
+      </w:r>
+      <w:r>
+        <w:rPr>
+          <w:i/>
+          <w:lang w:val="da-DK"/>
+        </w:rPr>
+        <w:t xml:space="preserve"> - Opdaterings side</w:t>
+      </w:r>
+    </w:p>
+    <w:p>
+      <w:pPr>
+        <w:ind w:left="360"/>
+        <w:rPr>
+          <w:noProof/>
+          <w:lang w:val="da-DK" w:eastAsia="da-DK" w:bidi="ar-SA"/>
+        </w:rPr>
+      </w:pPr>
+      <w:r>
+        <w:rPr>
+          <w:noProof/>
+          <w:lang w:val="da-DK" w:eastAsia="da-DK" w:bidi="ar-SA"/>
+        </w:rPr>
+        <w:t>Grå felter kan ikke rettes. De hvide felter kan rettes ved at trykke på ”Gem” knappen.</w:t>
+      </w:r>
+      <w:r>
+        <w:rPr>
+          <w:noProof/>
+          <w:lang w:val="da-DK" w:eastAsia="da-DK" w:bidi="ar-SA"/>
+        </w:rPr>
+        <w:t xml:space="preserve"> En sag kan slettes ved at trykke på ”Slet” knappen. Hvorefter der fremkommer en ”Er du sikker” dialog.</w:t>
+      </w:r>
+    </w:p>
+    <w:p>
+      <w:pPr>
+        <w:rPr>
+          <w:noProof/>
+          <w:lang w:val="da-DK" w:eastAsia="da-DK" w:bidi="ar-SA"/>
+        </w:rPr>
+      </w:pPr>
+    </w:p>
+    <w:p>
+      <w:pPr>
+        <w:rPr>
+          <w:noProof/>
+          <w:lang w:val="da-DK" w:eastAsia="da-DK" w:bidi="ar-SA"/>
+        </w:rPr>
+      </w:pPr>
+      <w:r>
+        <w:rPr>
+          <w:noProof/>
+          <w:lang w:val="da-DK" w:eastAsia="da-DK" w:bidi="ar-SA"/>
+        </w:rPr>
+        <w:tab/>
+        <w:t xml:space="preserve">Følgende er et eksempel på </w:t>
+      </w:r>
+      <w:r>
+        <w:rPr>
+          <w:noProof/>
+          <w:lang w:val="da-DK" w:eastAsia="da-DK" w:bidi="ar-SA"/>
+        </w:rPr>
+        <w:t xml:space="preserve">en </w:t>
+      </w:r>
+      <w:r>
+        <w:rPr>
+          <w:noProof/>
+          <w:lang w:val="da-DK" w:eastAsia="da-DK" w:bidi="ar-SA"/>
+        </w:rPr>
+        <w:t>”optimistisk låsning” fejl.</w:t>
+      </w:r>
+    </w:p>
+    <w:p>
+      <w:pPr>
+        <w:rPr>
+          <w:noProof/>
+          <w:lang w:val="da-DK" w:eastAsia="da-DK" w:bidi="ar-SA"/>
+        </w:rPr>
+      </w:pPr>
+    </w:p>
+    <w:p>
+      <w:pPr>
+        <w:ind w:left="360"/>
+      </w:pPr>
+      <w:r>
+        <w:rPr>
+          <w:noProof/>
+          <w:lang w:val="da-DK" w:eastAsia="da-DK" w:bidi="ar-SA"/>
+        </w:rPr>
+        <w:lastRenderedPageBreak/>
+        <w:drawing>
+          <wp:inline distT="0" distB="0" distL="0" distR="0">
+            <wp:extent cx="5274945" cy="4691380"/>
+            <wp:effectExtent l="19050" t="19050" r="20955" b="13970"/>
+            <wp:docPr id="11" name="Picture 10" descr="optimistic_locking_ex.JPG"/>
+            <wp:cNvGraphicFramePr>
+              <a:graphicFrameLocks xmlns:a="http://schemas.openxmlformats.org/drawingml/2006/main" noChangeAspect="1"/>
+            </wp:cNvGraphicFramePr>
+            <a:graphic xmlns:a="http://schemas.openxmlformats.org/drawingml/2006/main">
+              <a:graphicData uri="http://schemas.openxmlformats.org/drawingml/2006/picture">
+                <pic:pic xmlns:pic="http://schemas.openxmlformats.org/drawingml/2006/picture">
+                  <pic:nvPicPr>
+                    <pic:cNvPr id="0" name="optimistic_locking_ex.JPG"/>
+                    <pic:cNvPicPr/>
+                  </pic:nvPicPr>
+                  <pic:blipFill>
+                    <a:blip r:embed="rId17" cstate="print"/>
+                    <a:stretch>
+                      <a:fillRect/>
+                    </a:stretch>
+                  </pic:blipFill>
+                  <pic:spPr>
+                    <a:xfrm>
+                      <a:off x="0" y="0"/>
+                      <a:ext cx="5274945" cy="4691380"/>
+                    </a:xfrm>
+                    <a:prstGeom prst="rect">
+                      <a:avLst/>
+                    </a:prstGeom>
+                    <a:ln>
+                      <a:solidFill>
+                        <a:schemeClr val="accent1"/>
+                      </a:solidFill>
+                    </a:ln>
+                  </pic:spPr>
+                </pic:pic>
+              </a:graphicData>
+            </a:graphic>
+          </wp:inline>
+        </w:drawing>
+      </w:r>
+    </w:p>
+    <w:p>
+      <w:pPr>
+        <w:pStyle w:val="Caption"/>
+        <w:ind w:left="360"/>
+        <w:rPr>
+          <w:noProof/>
+          <w:lang w:val="da-DK" w:eastAsia="da-DK" w:bidi="ar-SA"/>
+        </w:rPr>
+      </w:pPr>
+      <w:r>
+        <w:rPr>
+          <w:lang w:val="da-DK"/>
+        </w:rPr>
+        <w:t xml:space="preserve">Figur </w:t>
+      </w:r>
+      <w:r>
+        <w:fldChar w:fldCharType="begin"/>
+      </w:r>
+      <w:r>
+        <w:rPr>
+          <w:lang w:val="da-DK"/>
+        </w:rPr>
+        <w:instrText xml:space="preserve"> SEQ Figur \* ARABIC </w:instrText>
+      </w:r>
+      <w:r>
+        <w:fldChar w:fldCharType="separate"/>
+      </w:r>
+      <w:r>
+        <w:rPr>
+          <w:noProof/>
+          <w:lang w:val="da-DK"/>
+        </w:rPr>
+        <w:t>10</w:t>
+      </w:r>
+      <w:r>
+        <w:fldChar w:fldCharType="end"/>
+      </w:r>
+      <w:r>
+        <w:rPr>
+          <w:lang w:val="da-DK"/>
+        </w:rPr>
+        <w:t xml:space="preserve"> - Optimistisk låsning eksempel</w:t>
+      </w:r>
+    </w:p>
+    <w:p>
+      <w:pPr>
+        <w:ind w:left="360"/>
+        <w:rPr>
+          <w:noProof/>
+          <w:lang w:val="da-DK" w:eastAsia="da-DK" w:bidi="ar-SA"/>
+        </w:rPr>
+      </w:pPr>
+      <w:r>
+        <w:rPr>
+          <w:noProof/>
+          <w:lang w:val="da-DK" w:eastAsia="da-DK" w:bidi="ar-SA"/>
+        </w:rPr>
+        <w:t>For at se diskussionsbeskeder og for at oprette disse, trykkes der på ”Gå til diskussion” linket</w:t>
+      </w:r>
+      <w:r>
+        <w:rPr>
+          <w:noProof/>
+          <w:lang w:val="da-DK" w:eastAsia="da-DK" w:bidi="ar-SA"/>
+        </w:rPr>
+        <w:t>, som viser følgende side.</w:t>
+      </w:r>
+    </w:p>
+    <w:p>
+      <w:pPr>
+        <w:rPr>
+          <w:noProof/>
+          <w:lang w:val="da-DK" w:eastAsia="da-DK" w:bidi="ar-SA"/>
+        </w:rPr>
+      </w:pPr>
+    </w:p>
+    <w:p>
+      <w:pPr>
+        <w:keepNext/>
+        <w:ind w:firstLine="360"/>
+      </w:pPr>
+      <w:r>
+        <w:rPr>
+          <w:noProof/>
+          <w:lang w:val="da-DK" w:eastAsia="da-DK" w:bidi="ar-SA"/>
+        </w:rPr>
+        <w:lastRenderedPageBreak/>
+        <w:drawing>
+          <wp:inline distT="0" distB="0" distL="0" distR="0">
+            <wp:extent cx="5274945" cy="4443095"/>
+            <wp:effectExtent l="19050" t="19050" r="20955" b="14605"/>
+            <wp:docPr id="12" name="Picture 11" descr="discussion.JPG"/>
+            <wp:cNvGraphicFramePr>
+              <a:graphicFrameLocks xmlns:a="http://schemas.openxmlformats.org/drawingml/2006/main" noChangeAspect="1"/>
+            </wp:cNvGraphicFramePr>
+            <a:graphic xmlns:a="http://schemas.openxmlformats.org/drawingml/2006/main">
+              <a:graphicData uri="http://schemas.openxmlformats.org/drawingml/2006/picture">
+                <pic:pic xmlns:pic="http://schemas.openxmlformats.org/drawingml/2006/picture">
+                  <pic:nvPicPr>
+                    <pic:cNvPr id="0" name="discussion.JPG"/>
+                    <pic:cNvPicPr/>
+                  </pic:nvPicPr>
+                  <pic:blipFill>
+                    <a:blip r:embed="rId18" cstate="print"/>
+                    <a:stretch>
+                      <a:fillRect/>
+                    </a:stretch>
+                  </pic:blipFill>
+                  <pic:spPr>
+                    <a:xfrm>
+                      <a:off x="0" y="0"/>
+                      <a:ext cx="5274945" cy="4443095"/>
+                    </a:xfrm>
+                    <a:prstGeom prst="rect">
+                      <a:avLst/>
+                    </a:prstGeom>
+                    <a:ln>
+                      <a:solidFill>
+                        <a:schemeClr val="accent1"/>
+                      </a:solidFill>
+                    </a:ln>
+                  </pic:spPr>
+                </pic:pic>
+              </a:graphicData>
+            </a:graphic>
+          </wp:inline>
+        </w:drawing>
+      </w:r>
+    </w:p>
+    <w:p>
+      <w:pPr>
+        <w:pStyle w:val="Caption"/>
+        <w:rPr>
+          <w:lang w:val="da-DK"/>
+        </w:rPr>
+      </w:pPr>
+      <w:r>
+        <w:rPr>
+          <w:lang w:val="da-DK"/>
+        </w:rPr>
+        <w:t xml:space="preserve">Figur </w:t>
+      </w:r>
+      <w:r>
+        <w:fldChar w:fldCharType="begin"/>
+      </w:r>
+      <w:r>
+        <w:rPr>
+          <w:lang w:val="da-DK"/>
+        </w:rPr>
+        <w:instrText xml:space="preserve"> SEQ Figur \* ARABIC </w:instrText>
+      </w:r>
+      <w:r>
+        <w:fldChar w:fldCharType="separate"/>
+      </w:r>
+      <w:r>
+        <w:rPr>
+          <w:noProof/>
+          <w:lang w:val="da-DK"/>
+        </w:rPr>
+        <w:t>11</w:t>
+      </w:r>
+      <w:r>
+        <w:fldChar w:fldCharType="end"/>
+      </w:r>
+      <w:r>
+        <w:rPr>
+          <w:lang w:val="da-DK"/>
+        </w:rPr>
+        <w:t xml:space="preserve"> - Diskussion side</w:t>
+      </w:r>
+    </w:p>
+    <w:p>
+      <w:pPr>
+        <w:pStyle w:val="BodyText"/>
+        <w:ind w:left="360" w:firstLine="0"/>
+        <w:rPr>
+          <w:lang w:val="da-DK"/>
+        </w:rPr>
+      </w:pPr>
+      <w:r>
+        <w:rPr>
+          <w:lang w:val="da-DK"/>
+        </w:rPr>
+        <w:t>Her kan der oprettes n</w:t>
+      </w:r>
+      <w:r>
+        <w:rPr>
+          <w:lang w:val="da-DK"/>
+        </w:rPr>
+        <w:t>ye diskussionsindlæg, ved at skrive i ”Indlæg” boksen og trykke på ”Gem nyt indlæg” knappen. Alle tidligere indlæg ses i den går boks, med dato/tid og bruger.</w:t>
+      </w:r>
+    </w:p>
+    <w:p>
+      <w:pPr>
+        <w:pStyle w:val="BodyText"/>
+        <w:rPr>
+          <w:lang w:val="da-DK"/>
+        </w:rPr>
+      </w:pPr>
+      <w:r>
+        <w:rPr>
+          <w:lang w:val="da-DK"/>
+        </w:rPr>
+        <w:t xml:space="preserve">Den sidste side er ”Om </w:t>
+      </w:r>
+      <w:proofErr w:type="spellStart"/>
+      <w:r>
+        <w:rPr>
+          <w:lang w:val="da-DK"/>
+        </w:rPr>
+        <w:t>BaRI</w:t>
+      </w:r>
+      <w:proofErr w:type="spellEnd"/>
+      <w:r>
+        <w:rPr>
+          <w:lang w:val="da-DK"/>
+        </w:rPr>
+        <w:t>” siden:</w:t>
+      </w:r>
+    </w:p>
+    <w:p>
+      <w:pPr>
+        <w:pStyle w:val="BodyText"/>
+        <w:keepNext/>
+        <w:jc w:val="center"/>
+        <w:rPr>
+          <w:lang w:val="da-DK"/>
+        </w:rPr>
+      </w:pPr>
+      <w:r>
+        <w:rPr>
+          <w:noProof/>
+          <w:lang w:val="da-DK" w:eastAsia="da-DK" w:bidi="ar-SA"/>
+        </w:rPr>
+        <w:drawing>
+          <wp:inline distT="0" distB="0" distL="0" distR="0">
+            <wp:extent cx="5274945" cy="2525395"/>
+            <wp:effectExtent l="19050" t="19050" r="20955" b="27305"/>
+            <wp:docPr id="13" name="Picture 12" descr="about.JPG"/>
+            <wp:cNvGraphicFramePr>
+              <a:graphicFrameLocks xmlns:a="http://schemas.openxmlformats.org/drawingml/2006/main" noChangeAspect="1"/>
+            </wp:cNvGraphicFramePr>
+            <a:graphic xmlns:a="http://schemas.openxmlformats.org/drawingml/2006/main">
+              <a:graphicData uri="http://schemas.openxmlformats.org/drawingml/2006/picture">
+                <pic:pic xmlns:pic="http://schemas.openxmlformats.org/drawingml/2006/picture">
+                  <pic:nvPicPr>
+                    <pic:cNvPr id="0" name="about.JPG"/>
+                    <pic:cNvPicPr/>
+                  </pic:nvPicPr>
+                  <pic:blipFill>
+                    <a:blip r:embed="rId19" cstate="print"/>
+                    <a:stretch>
+                      <a:fillRect/>
+                    </a:stretch>
+                  </pic:blipFill>
+                  <pic:spPr>
+                    <a:xfrm>
+                      <a:off x="0" y="0"/>
+                      <a:ext cx="5274945" cy="2525395"/>
+                    </a:xfrm>
+                    <a:prstGeom prst="rect">
+                      <a:avLst/>
+                    </a:prstGeom>
+                    <a:ln>
+                      <a:solidFill>
+                        <a:schemeClr val="accent1"/>
+                      </a:solidFill>
+                    </a:ln>
+                  </pic:spPr>
+                </pic:pic>
+              </a:graphicData>
+            </a:graphic>
+          </wp:inline>
+        </w:drawing>
+      </w:r>
+      <w:proofErr w:type="spellStart"/>
+      <w:r>
+        <w:rPr>
+          <w:i/>
+        </w:rPr>
+        <w:t>Figur</w:t>
+      </w:r>
+      <w:proofErr w:type="spellEnd"/>
+      <w:r>
+        <w:rPr>
+          <w:i/>
+        </w:rPr>
+        <w:t xml:space="preserve"> </w:t>
+      </w:r>
+      <w:r>
+        <w:rPr>
+          <w:i/>
+        </w:rPr>
+        <w:fldChar w:fldCharType="begin"/>
+      </w:r>
+      <w:r>
+        <w:rPr>
+          <w:i/>
+        </w:rPr>
+        <w:instrText xml:space="preserve"> SEQ Figur \* ARABIC </w:instrText>
+      </w:r>
+      <w:r>
+        <w:rPr>
+          <w:i/>
+        </w:rPr>
+        <w:fldChar w:fldCharType="separate"/>
+      </w:r>
+      <w:r>
+        <w:rPr>
+          <w:i/>
+          <w:noProof/>
+        </w:rPr>
+        <w:t>12</w:t>
+      </w:r>
+      <w:r>
+        <w:rPr>
+          <w:i/>
+        </w:rPr>
+        <w:fldChar w:fldCharType="end"/>
+      </w:r>
+      <w:r>
+        <w:rPr>
+          <w:i/>
+        </w:rPr>
+        <w:t xml:space="preserve"> - Op </w:t>
+      </w:r>
+      <w:proofErr w:type="spellStart"/>
+      <w:r>
+        <w:rPr>
+          <w:i/>
+        </w:rPr>
+        <w:t>BaRI</w:t>
+      </w:r>
+      <w:proofErr w:type="spellEnd"/>
+      <w:r>
+        <w:rPr>
+          <w:i/>
+        </w:rPr>
+        <w:t xml:space="preserve"> </w:t>
+      </w:r>
+      <w:proofErr w:type="spellStart"/>
+      <w:r>
+        <w:rPr>
+          <w:i/>
+        </w:rPr>
+        <w:t>siden</w:t>
+      </w:r>
+      <w:proofErr w:type="spellEnd"/>
+    </w:p>
+    <w:p>
+      <w:pPr>
+        <w:pStyle w:val="BodyText"/>
+        <w:rPr>
+          <w:lang w:val="da-DK"/>
         </w:rPr>
       </w:pPr>
     </w:p>
@@ -10912,7 +12620,7 @@
           <w:numId w:val="16"/>
         </w:numPr>
       </w:pPr>
-      <w:bookmarkStart w:id="25" w:name="_Toc278110204"/>
+      <w:bookmarkStart w:id="25" w:name="_Toc278202201"/>
       <w:r>
         <w:t>Udviklingsmiljø</w:t>
       </w:r>
@@ -10920,39 +12628,434 @@
     </w:p>
     <w:p>
       <w:pPr>
-        <w:rPr>
-          <w:noProof/>
-          <w:lang w:eastAsia="da-DK" w:bidi="ar-SA"/>
-        </w:rPr>
-      </w:pPr>
-      <w:r>
-        <w:rPr>
-          <w:noProof/>
-          <w:lang w:eastAsia="da-DK" w:bidi="ar-SA"/>
-        </w:rPr>
-        <w:t>todo: netbean, subversion/googlecode</w:t>
-      </w:r>
-      <w:r>
-        <w:rPr>
-          <w:noProof/>
-          <w:lang w:eastAsia="da-DK" w:bidi="ar-SA"/>
-        </w:rPr>
-        <w:t>, tomcat</w:t>
+        <w:pStyle w:val="BodyText"/>
+        <w:rPr>
+          <w:lang w:val="da-DK"/>
+        </w:rPr>
+      </w:pPr>
+      <w:r>
+        <w:rPr>
+          <w:lang w:val="da-DK"/>
+        </w:rPr>
+        <w:t xml:space="preserve">Den kode </w:t>
+      </w:r>
+      <w:r>
+        <w:rPr>
+          <w:lang w:val="da-DK"/>
+        </w:rPr>
+        <w:t xml:space="preserve">som er vedlagt på diskette, er lavet vha. af et Java IDE (udviklingsværktøj) kaldet </w:t>
+      </w:r>
+      <w:proofErr w:type="spellStart"/>
+      <w:r>
+        <w:rPr>
+          <w:lang w:val="da-DK"/>
+        </w:rPr>
+        <w:t>NetBeans</w:t>
+      </w:r>
+      <w:proofErr w:type="spellEnd"/>
+      <w:r>
+        <w:rPr>
+          <w:rStyle w:val="FootnoteReference"/>
+          <w:lang w:val="da-DK"/>
+        </w:rPr>
+        <w:footnoteReference w:id="11"/>
+      </w:r>
+      <w:r>
+        <w:rPr>
+          <w:lang w:val="da-DK"/>
+        </w:rPr>
+        <w:t xml:space="preserve"> version 6.8. Java versionen skal være en 1.6 eller </w:t>
+      </w:r>
+      <w:proofErr w:type="spellStart"/>
+      <w:r>
+        <w:rPr>
+          <w:lang w:val="da-DK"/>
+        </w:rPr>
+        <w:t>højdere</w:t>
+      </w:r>
+      <w:proofErr w:type="spellEnd"/>
+      <w:r>
+        <w:rPr>
+          <w:lang w:val="da-DK"/>
+        </w:rPr>
+        <w:t xml:space="preserve">, samt den </w:t>
+      </w:r>
+      <w:proofErr w:type="spellStart"/>
+      <w:r>
+        <w:rPr>
+          <w:lang w:val="da-DK"/>
+        </w:rPr>
+        <w:t>JavaDB</w:t>
+      </w:r>
+      <w:proofErr w:type="spellEnd"/>
+      <w:r>
+        <w:rPr>
+          <w:lang w:val="da-DK"/>
+        </w:rPr>
+        <w:t xml:space="preserve"> som er en del af denne. </w:t>
       </w:r>
     </w:p>
     <w:p>
       <w:pPr>
-        <w:rPr>
-          <w:noProof/>
-          <w:lang w:eastAsia="da-DK" w:bidi="ar-SA"/>
-        </w:rPr>
-      </w:pPr>
+        <w:pStyle w:val="BodyText"/>
+        <w:rPr>
+          <w:lang w:val="da-DK"/>
+        </w:rPr>
+      </w:pPr>
+      <w:r>
+        <w:rPr>
+          <w:lang w:val="da-DK"/>
+        </w:rPr>
+        <w:t xml:space="preserve">Jeg har været inde på de </w:t>
+      </w:r>
+      <w:proofErr w:type="spellStart"/>
+      <w:r>
+        <w:rPr>
+          <w:lang w:val="da-DK"/>
+        </w:rPr>
+        <w:t>java</w:t>
+      </w:r>
+      <w:proofErr w:type="spellEnd"/>
+      <w:r>
+        <w:rPr>
+          <w:lang w:val="da-DK"/>
+        </w:rPr>
+        <w:t xml:space="preserve"> </w:t>
+      </w:r>
+      <w:proofErr w:type="spellStart"/>
+      <w:r>
+        <w:rPr>
+          <w:lang w:val="da-DK"/>
+        </w:rPr>
+        <w:t>frameworks</w:t>
+      </w:r>
+      <w:proofErr w:type="spellEnd"/>
+      <w:r>
+        <w:rPr>
+          <w:lang w:val="da-DK"/>
+        </w:rPr>
+        <w:t xml:space="preserve"> der benyttes, som er følgende:</w:t>
+      </w:r>
     </w:p>
     <w:p>
       <w:pPr>
+        <w:pStyle w:val="BodyText"/>
+        <w:numPr>
+          <w:ilvl w:val="0"/>
+          <w:numId w:val="46"/>
+        </w:numPr>
+        <w:rPr>
+          <w:lang w:val="da-DK"/>
+        </w:rPr>
+      </w:pPr>
+      <w:proofErr w:type="spellStart"/>
+      <w:r>
+        <w:rPr>
+          <w:lang w:val="da-DK"/>
+        </w:rPr>
+        <w:t>Hibernate</w:t>
+      </w:r>
+      <w:proofErr w:type="spellEnd"/>
+      <w:r>
+        <w:rPr>
+          <w:lang w:val="da-DK"/>
+        </w:rPr>
+        <w:t xml:space="preserve"> – version 3.2</w:t>
+      </w:r>
+    </w:p>
+    <w:p>
+      <w:pPr>
+        <w:pStyle w:val="BodyText"/>
+        <w:numPr>
+          <w:ilvl w:val="0"/>
+          <w:numId w:val="46"/>
+        </w:numPr>
+        <w:rPr>
+          <w:lang w:val="da-DK"/>
+        </w:rPr>
+      </w:pPr>
+      <w:proofErr w:type="spellStart"/>
+      <w:r>
+        <w:rPr>
+          <w:lang w:val="da-DK"/>
+        </w:rPr>
+        <w:t>Wicket</w:t>
+      </w:r>
+      <w:proofErr w:type="spellEnd"/>
+      <w:r>
+        <w:rPr>
+          <w:lang w:val="da-DK"/>
+        </w:rPr>
+        <w:t xml:space="preserve"> – version 1.4</w:t>
+      </w:r>
+    </w:p>
+    <w:p>
+      <w:pPr>
+        <w:pStyle w:val="BodyText"/>
+        <w:rPr>
+          <w:lang w:val="da-DK"/>
+        </w:rPr>
+      </w:pPr>
+      <w:proofErr w:type="spellStart"/>
+      <w:r>
+        <w:rPr>
+          <w:lang w:val="da-DK"/>
+        </w:rPr>
+        <w:t>WebServer</w:t>
+      </w:r>
+      <w:r>
+        <w:rPr>
+          <w:lang w:val="da-DK"/>
+        </w:rPr>
+        <w:t>en</w:t>
+      </w:r>
+      <w:proofErr w:type="spellEnd"/>
+      <w:r>
+        <w:rPr>
+          <w:lang w:val="da-DK"/>
+        </w:rPr>
+        <w:t xml:space="preserve"> som har været brugt til test er en Apache </w:t>
+      </w:r>
+      <w:proofErr w:type="spellStart"/>
+      <w:r>
+        <w:rPr>
+          <w:lang w:val="da-DK"/>
+        </w:rPr>
+        <w:t>Tomcat</w:t>
+      </w:r>
+      <w:proofErr w:type="spellEnd"/>
+      <w:r>
+        <w:rPr>
+          <w:rStyle w:val="FootnoteReference"/>
+          <w:lang w:val="da-DK"/>
+        </w:rPr>
+        <w:footnoteReference w:id="12"/>
+      </w:r>
+      <w:r>
+        <w:rPr>
+          <w:lang w:val="da-DK"/>
+        </w:rPr>
+        <w:t xml:space="preserve"> version 6. Det hele er testet inde fra </w:t>
+      </w:r>
+      <w:proofErr w:type="spellStart"/>
+      <w:r>
+        <w:rPr>
+          <w:lang w:val="da-DK"/>
+        </w:rPr>
+        <w:t>Netbeans</w:t>
+      </w:r>
+      <w:proofErr w:type="spellEnd"/>
+      <w:r>
+        <w:rPr>
+          <w:lang w:val="da-DK"/>
+        </w:rPr>
+        <w:t xml:space="preserve">, som har mulighed for at starte en </w:t>
+      </w:r>
+      <w:proofErr w:type="spellStart"/>
+      <w:r>
+        <w:rPr>
+          <w:lang w:val="da-DK"/>
+        </w:rPr>
+        <w:t>JavaDB</w:t>
+      </w:r>
+      <w:proofErr w:type="spellEnd"/>
+      <w:r>
+        <w:rPr>
+          <w:lang w:val="da-DK"/>
+        </w:rPr>
+        <w:t xml:space="preserve"> server, samt en </w:t>
+      </w:r>
+      <w:proofErr w:type="spellStart"/>
+      <w:r>
+        <w:rPr>
+          <w:lang w:val="da-DK"/>
+        </w:rPr>
+        <w:t>Tomcat</w:t>
+      </w:r>
+      <w:proofErr w:type="spellEnd"/>
+      <w:r>
+        <w:rPr>
+          <w:lang w:val="da-DK"/>
+        </w:rPr>
+        <w:t xml:space="preserve"> server.</w:t>
+      </w:r>
+    </w:p>
+    <w:p>
+      <w:pPr>
+        <w:pStyle w:val="BodyText"/>
+        <w:rPr>
+          <w:lang w:val="da-DK"/>
+        </w:rPr>
+      </w:pPr>
+      <w:proofErr w:type="gramStart"/>
+      <w:r>
+        <w:rPr>
+          <w:lang w:val="da-DK"/>
+        </w:rPr>
+        <w:t>Alt</w:t>
+      </w:r>
+      <w:proofErr w:type="gramEnd"/>
+      <w:r>
+        <w:rPr>
+          <w:lang w:val="da-DK"/>
+        </w:rPr>
+        <w:t xml:space="preserve"> kode er gemt i en </w:t>
+      </w:r>
+      <w:proofErr w:type="spellStart"/>
+      <w:r>
+        <w:rPr>
+          <w:lang w:val="da-DK"/>
+        </w:rPr>
+        <w:t>SubVersion</w:t>
+      </w:r>
+      <w:proofErr w:type="spellEnd"/>
+      <w:r>
+        <w:rPr>
+          <w:rStyle w:val="FootnoteReference"/>
+          <w:lang w:val="da-DK"/>
+        </w:rPr>
+        <w:footnoteReference w:id="13"/>
+      </w:r>
+      <w:r>
+        <w:rPr>
+          <w:lang w:val="da-DK"/>
+        </w:rPr>
+        <w:t xml:space="preserve"> </w:t>
+      </w:r>
+      <w:proofErr w:type="spellStart"/>
+      <w:r>
+        <w:rPr>
+          <w:lang w:val="da-DK"/>
+        </w:rPr>
+        <w:t>repository</w:t>
+      </w:r>
+      <w:proofErr w:type="spellEnd"/>
+      <w:r>
+        <w:rPr>
+          <w:lang w:val="da-DK"/>
+        </w:rPr>
+        <w:t xml:space="preserve">, som bestyres af </w:t>
+      </w:r>
+      <w:proofErr w:type="spellStart"/>
+      <w:r>
+        <w:rPr>
+          <w:lang w:val="da-DK"/>
+        </w:rPr>
+        <w:t>google</w:t>
+      </w:r>
+      <w:proofErr w:type="spellEnd"/>
+      <w:r>
+        <w:rPr>
+          <w:lang w:val="da-DK"/>
+        </w:rPr>
+        <w:t xml:space="preserve">, via deres </w:t>
+      </w:r>
+      <w:proofErr w:type="spellStart"/>
+      <w:r>
+        <w:rPr>
+          <w:lang w:val="da-DK"/>
+        </w:rPr>
+        <w:t>GoogleCode</w:t>
+      </w:r>
+      <w:proofErr w:type="spellEnd"/>
+      <w:r>
+        <w:rPr>
+          <w:rStyle w:val="FootnoteReference"/>
+          <w:lang w:val="da-DK"/>
+        </w:rPr>
+        <w:footnoteReference w:id="14"/>
+      </w:r>
+      <w:r>
+        <w:rPr>
+          <w:lang w:val="da-DK"/>
+        </w:rPr>
+        <w:t xml:space="preserve"> service.</w:t>
+      </w:r>
+      <w:r>
+        <w:rPr>
+          <w:lang w:val="da-DK"/>
+        </w:rPr>
+        <w:t xml:space="preserve"> </w:t>
+      </w:r>
+      <w:r>
+        <w:rPr>
+          <w:lang w:val="da-DK"/>
+        </w:rPr>
+        <w:t xml:space="preserve"> Her har jeg fået oprettet følgende hjemmeside til projektet.</w:t>
+      </w:r>
+    </w:p>
+    <w:p>
+      <w:pPr>
+        <w:pStyle w:val="BodyText"/>
+        <w:rPr>
+          <w:lang w:val="da-DK"/>
+        </w:rPr>
+      </w:pPr>
+      <w:hyperlink r:id="rId20" w:history="1">
+        <w:r>
+          <w:rPr>
+            <w:rStyle w:val="Hyperlink"/>
+            <w:lang w:val="da-DK"/>
+          </w:rPr>
+          <w:t>http://code.google.com/p/bari/</w:t>
+        </w:r>
+      </w:hyperlink>
+    </w:p>
+    <w:p>
+      <w:pPr>
+        <w:pStyle w:val="BodyText"/>
+        <w:rPr>
+          <w:lang w:val="da-DK"/>
+        </w:rPr>
+      </w:pPr>
+      <w:r>
+        <w:rPr>
+          <w:lang w:val="da-DK"/>
+        </w:rPr>
+        <w:t>Her står der meget kort om projektet, samt det er muligt at downloade koden. Der er sjovt nok også et lille ”</w:t>
+      </w:r>
+      <w:proofErr w:type="spellStart"/>
+      <w:r>
+        <w:rPr>
+          <w:lang w:val="da-DK"/>
+        </w:rPr>
+        <w:t>Issues</w:t>
+      </w:r>
+      <w:proofErr w:type="spellEnd"/>
+      <w:r>
+        <w:rPr>
+          <w:lang w:val="da-DK"/>
+        </w:rPr>
+        <w:t xml:space="preserve">” side/fane, hvor man kan </w:t>
+      </w:r>
+      <w:proofErr w:type="spellStart"/>
+      <w:r>
+        <w:rPr>
+          <w:lang w:val="da-DK"/>
+        </w:rPr>
+        <w:t>ind-rapportere</w:t>
+      </w:r>
+      <w:proofErr w:type="spellEnd"/>
+      <w:r>
+        <w:rPr>
+          <w:lang w:val="da-DK"/>
+        </w:rPr>
+        <w:t xml:space="preserve"> fejl til projektet. </w:t>
+      </w:r>
+    </w:p>
+    <w:p>
+      <w:pPr>
         <w:rPr>
           <w:noProof/>
-          <w:lang w:eastAsia="da-DK" w:bidi="ar-SA"/>
+          <w:lang w:val="da-DK" w:eastAsia="da-DK" w:bidi="ar-SA"/>
+        </w:rPr>
+      </w:pPr>
+    </w:p>
+    <w:p>
+      <w:pPr>
+        <w:rPr>
+          <w:noProof/>
+          <w:lang w:val="da-DK" w:eastAsia="da-DK" w:bidi="ar-SA"/>
         </w:rPr>
       </w:pPr>
     </w:p>
@@ -10967,7 +13070,7 @@
           <w:lang w:val="da-DK"/>
         </w:rPr>
       </w:pPr>
-      <w:bookmarkStart w:id="26" w:name="_Toc278110205"/>
+      <w:bookmarkStart w:id="26" w:name="_Toc278202202"/>
       <w:r>
         <w:rPr>
           <w:lang w:val="da-DK"/>
@@ -11035,6 +13138,7 @@
           <w:noProof/>
           <w:lang w:val="da-DK" w:eastAsia="da-DK" w:bidi="ar-SA"/>
         </w:rPr>
+        <w:lastRenderedPageBreak/>
         <w:drawing>
           <wp:inline distT="0" distB="0" distL="0" distR="0">
             <wp:extent cx="4498545" cy="3625850"/>
@@ -11051,7 +13155,7 @@
                     <pic:cNvPicPr/>
                   </pic:nvPicPr>
                   <pic:blipFill>
-                    <a:blip r:embed="rId10" cstate="print"/>
+                    <a:blip r:embed="rId21" cstate="print"/>
                     <a:stretch>
                       <a:fillRect/>
                     </a:stretch>
@@ -11102,7 +13206,7 @@
           <w:noProof/>
           <w:lang w:val="da-DK"/>
         </w:rPr>
-        <w:t>3</w:t>
+        <w:t>13</w:t>
       </w:r>
       <w:r>
         <w:fldChar w:fldCharType="end"/>
@@ -11199,7 +13303,7 @@
       <w:bookmarkStart w:id="27" w:name="_Indhold_på_vedlagte"/>
       <w:bookmarkStart w:id="28" w:name="_Toc229650080"/>
       <w:bookmarkStart w:id="29" w:name="_Toc230252515"/>
-      <w:bookmarkStart w:id="30" w:name="_Toc278110206"/>
+      <w:bookmarkStart w:id="30" w:name="_Toc278202203"/>
       <w:bookmarkEnd w:id="27"/>
       <w:r>
         <w:rPr>
@@ -11479,9 +13583,9 @@
       </w:r>
     </w:p>
     <w:sectPr>
-      <w:footerReference w:type="even" r:id="rId11"/>
-      <w:footerReference w:type="default" r:id="rId12"/>
-      <w:footerReference w:type="first" r:id="rId13"/>
+      <w:footerReference w:type="even" r:id="rId22"/>
+      <w:footerReference w:type="default" r:id="rId23"/>
+      <w:footerReference w:type="first" r:id="rId24"/>
       <w:type w:val="continuous"/>
       <w:pgSz w:w="11907" w:h="16839"/>
       <w:pgMar w:top="1440" w:right="1800" w:bottom="1440" w:left="1800" w:header="720" w:footer="965" w:gutter="0"/>
@@ -11549,7 +13653,7 @@
             <w:rPr>
               <w:noProof/>
             </w:rPr>
-            <w:t>2</w:t>
+            <w:t>16</w:t>
           </w:r>
         </w:fldSimple>
       </w:p>
@@ -11584,7 +13688,7 @@
             <w:rPr>
               <w:noProof/>
             </w:rPr>
-            <w:t>11</w:t>
+            <w:t>17</w:t>
           </w:r>
         </w:fldSimple>
       </w:p>
@@ -12029,6 +14133,186 @@
       </w:hyperlink>
     </w:p>
   </w:footnote>
+  <w:footnote w:id="11">
+    <w:p>
+      <w:pPr>
+        <w:pStyle w:val="FootnoteText"/>
+        <w:rPr>
+          <w:lang w:val="da-DK"/>
+        </w:rPr>
+      </w:pPr>
+      <w:r>
+        <w:rPr>
+          <w:rStyle w:val="FootnoteReference"/>
+        </w:rPr>
+        <w:footnoteRef/>
+      </w:r>
+      <w:r>
+        <w:t xml:space="preserve"> </w:t>
+      </w:r>
+      <w:proofErr w:type="spellStart"/>
+      <w:r>
+        <w:rPr>
+          <w:lang w:val="da-DK"/>
+        </w:rPr>
+        <w:t>Netbeans</w:t>
+      </w:r>
+      <w:proofErr w:type="spellEnd"/>
+      <w:r>
+        <w:rPr>
+          <w:lang w:val="da-DK"/>
+        </w:rPr>
+        <w:t xml:space="preserve"> – se </w:t>
+      </w:r>
+      <w:hyperlink r:id="rId10" w:history="1">
+        <w:r>
+          <w:rPr>
+            <w:rStyle w:val="Hyperlink"/>
+            <w:lang w:val="da-DK"/>
+          </w:rPr>
+          <w:t>http://netbeans.org/</w:t>
+        </w:r>
+      </w:hyperlink>
+    </w:p>
+  </w:footnote>
+  <w:footnote w:id="12">
+    <w:p>
+      <w:pPr>
+        <w:pStyle w:val="FootnoteText"/>
+        <w:rPr>
+          <w:lang w:val="da-DK"/>
+        </w:rPr>
+      </w:pPr>
+      <w:r>
+        <w:rPr>
+          <w:rStyle w:val="FootnoteReference"/>
+        </w:rPr>
+        <w:footnoteRef/>
+      </w:r>
+      <w:r>
+        <w:rPr>
+          <w:lang w:val="da-DK"/>
+        </w:rPr>
+        <w:t xml:space="preserve"> </w:t>
+      </w:r>
+      <w:r>
+        <w:rPr>
+          <w:lang w:val="da-DK"/>
+        </w:rPr>
+        <w:t xml:space="preserve">Apache </w:t>
+      </w:r>
+      <w:proofErr w:type="spellStart"/>
+      <w:r>
+        <w:rPr>
+          <w:lang w:val="da-DK"/>
+        </w:rPr>
+        <w:t>Tomcat</w:t>
+      </w:r>
+      <w:proofErr w:type="spellEnd"/>
+      <w:r>
+        <w:rPr>
+          <w:lang w:val="da-DK"/>
+        </w:rPr>
+        <w:t xml:space="preserve"> – se </w:t>
+      </w:r>
+      <w:hyperlink r:id="rId11" w:history="1">
+        <w:r>
+          <w:rPr>
+            <w:rStyle w:val="Hyperlink"/>
+            <w:lang w:val="da-DK"/>
+          </w:rPr>
+          <w:t>http://tomcat.apache.org/</w:t>
+        </w:r>
+      </w:hyperlink>
+    </w:p>
+  </w:footnote>
+  <w:footnote w:id="13">
+    <w:p>
+      <w:pPr>
+        <w:pStyle w:val="FootnoteText"/>
+        <w:rPr>
+          <w:lang w:val="da-DK"/>
+        </w:rPr>
+      </w:pPr>
+      <w:r>
+        <w:rPr>
+          <w:rStyle w:val="FootnoteReference"/>
+        </w:rPr>
+        <w:footnoteRef/>
+      </w:r>
+      <w:r>
+        <w:t xml:space="preserve"> </w:t>
+      </w:r>
+      <w:proofErr w:type="spellStart"/>
+      <w:r>
+        <w:rPr>
+          <w:lang w:val="da-DK"/>
+        </w:rPr>
+        <w:t>SubVersion</w:t>
+      </w:r>
+      <w:proofErr w:type="spellEnd"/>
+      <w:r>
+        <w:rPr>
+          <w:lang w:val="da-DK"/>
+        </w:rPr>
+        <w:t xml:space="preserve"> – se </w:t>
+      </w:r>
+      <w:hyperlink r:id="rId12" w:history="1">
+        <w:r>
+          <w:rPr>
+            <w:rStyle w:val="Hyperlink"/>
+            <w:lang w:val="da-DK"/>
+          </w:rPr>
+          <w:t>http://subversion.tigris.org/</w:t>
+        </w:r>
+      </w:hyperlink>
+    </w:p>
+  </w:footnote>
+  <w:footnote w:id="14">
+    <w:p>
+      <w:pPr>
+        <w:pStyle w:val="FootnoteText"/>
+        <w:rPr>
+          <w:lang w:val="da-DK"/>
+        </w:rPr>
+      </w:pPr>
+      <w:r>
+        <w:rPr>
+          <w:rStyle w:val="FootnoteReference"/>
+        </w:rPr>
+        <w:footnoteRef/>
+      </w:r>
+      <w:r>
+        <w:rPr>
+          <w:lang w:val="da-DK"/>
+        </w:rPr>
+        <w:t xml:space="preserve"> </w:t>
+      </w:r>
+      <w:proofErr w:type="spellStart"/>
+      <w:r>
+        <w:rPr>
+          <w:lang w:val="da-DK"/>
+        </w:rPr>
+        <w:t>GoogleCode</w:t>
+      </w:r>
+      <w:proofErr w:type="spellEnd"/>
+      <w:r>
+        <w:rPr>
+          <w:lang w:val="da-DK"/>
+        </w:rPr>
+        <w:t xml:space="preserve"> – se </w:t>
+      </w:r>
+      <w:hyperlink r:id="rId13" w:history="1">
+        <w:r>
+          <w:rPr>
+            <w:rStyle w:val="Hyperlink"/>
+            <w:lang w:val="da-DK"/>
+          </w:rPr>
+          <w:t>http://code.google.com/</w:t>
+        </w:r>
+      </w:hyperlink>
+    </w:p>
+  </w:footnote>
 </w:footnotes>
 </file>
 
@@ -15378,6 +17662,92 @@
     </w:lvl>
   </w:abstractNum>
   <w:abstractNum w:abstractNumId="35">
+    <w:nsid w:val="66DC581C"/>
+    <w:multiLevelType w:val="multilevel"/>
+    <w:tmpl w:val="0406001F"/>
+    <w:lvl w:ilvl="0">
+      <w:start w:val="1"/>
+      <w:numFmt w:val="decimal"/>
+      <w:lvlText w:val="%1."/>
+      <w:lvlJc w:val="left"/>
+      <w:pPr>
+        <w:ind w:left="360" w:hanging="360"/>
+      </w:pPr>
+    </w:lvl>
+    <w:lvl w:ilvl="1">
+      <w:start w:val="1"/>
+      <w:numFmt w:val="decimal"/>
+      <w:lvlText w:val="%1.%2."/>
+      <w:lvlJc w:val="left"/>
+      <w:pPr>
+        <w:ind w:left="792" w:hanging="432"/>
+      </w:pPr>
+    </w:lvl>
+    <w:lvl w:ilvl="2">
+      <w:start w:val="1"/>
+      <w:numFmt w:val="decimal"/>
+      <w:lvlText w:val="%1.%2.%3."/>
+      <w:lvlJc w:val="left"/>
+      <w:pPr>
+        <w:ind w:left="1224" w:hanging="504"/>
+      </w:pPr>
+    </w:lvl>
+    <w:lvl w:ilvl="3">
+      <w:start w:val="1"/>
+      <w:numFmt w:val="decimal"/>
+      <w:lvlText w:val="%1.%2.%3.%4."/>
+      <w:lvlJc w:val="left"/>
+      <w:pPr>
+        <w:ind w:left="1728" w:hanging="648"/>
+      </w:pPr>
+    </w:lvl>
+    <w:lvl w:ilvl="4">
+      <w:start w:val="1"/>
+      <w:numFmt w:val="decimal"/>
+      <w:lvlText w:val="%1.%2.%3.%4.%5."/>
+      <w:lvlJc w:val="left"/>
+      <w:pPr>
+        <w:ind w:left="2232" w:hanging="792"/>
+      </w:pPr>
+    </w:lvl>
+    <w:lvl w:ilvl="5">
+      <w:start w:val="1"/>
+      <w:numFmt w:val="decimal"/>
+      <w:lvlText w:val="%1.%2.%3.%4.%5.%6."/>
+      <w:lvlJc w:val="left"/>
+      <w:pPr>
+        <w:ind w:left="2736" w:hanging="936"/>
+      </w:pPr>
+    </w:lvl>
+    <w:lvl w:ilvl="6">
+      <w:start w:val="1"/>
+      <w:numFmt w:val="decimal"/>
+      <w:lvlText w:val="%1.%2.%3.%4.%5.%6.%7."/>
+      <w:lvlJc w:val="left"/>
+      <w:pPr>
+        <w:ind w:left="3240" w:hanging="1080"/>
+      </w:pPr>
+    </w:lvl>
+    <w:lvl w:ilvl="7">
+      <w:start w:val="1"/>
+      <w:numFmt w:val="decimal"/>
+      <w:lvlText w:val="%1.%2.%3.%4.%5.%6.%7.%8."/>
+      <w:lvlJc w:val="left"/>
+      <w:pPr>
+        <w:ind w:left="3744" w:hanging="1224"/>
+      </w:pPr>
+    </w:lvl>
+    <w:lvl w:ilvl="8">
+      <w:start w:val="1"/>
+      <w:numFmt w:val="decimal"/>
+      <w:lvlText w:val="%1.%2.%3.%4.%5.%6.%7.%8.%9."/>
+      <w:lvlJc w:val="left"/>
+      <w:pPr>
+        <w:ind w:left="4320" w:hanging="1440"/>
+      </w:pPr>
+    </w:lvl>
+  </w:abstractNum>
+  <w:abstractNum w:abstractNumId="36">
     <w:nsid w:val="66F51B2D"/>
     <w:multiLevelType w:val="hybridMultilevel"/>
     <w:tmpl w:val="A4F25380"/>
@@ -15490,7 +17860,7 @@
       </w:rPr>
     </w:lvl>
   </w:abstractNum>
-  <w:abstractNum w:abstractNumId="36">
+  <w:abstractNum w:abstractNumId="37">
     <w:nsid w:val="676A0987"/>
     <w:multiLevelType w:val="multilevel"/>
     <w:tmpl w:val="0406001F"/>
@@ -15576,7 +17946,7 @@
       </w:pPr>
     </w:lvl>
   </w:abstractNum>
-  <w:abstractNum w:abstractNumId="37">
+  <w:abstractNum w:abstractNumId="38">
     <w:nsid w:val="69C44BE1"/>
     <w:multiLevelType w:val="hybridMultilevel"/>
     <w:tmpl w:val="8DEE88CA"/>
@@ -15662,7 +18032,120 @@
       </w:pPr>
     </w:lvl>
   </w:abstractNum>
-  <w:abstractNum w:abstractNumId="38">
+  <w:abstractNum w:abstractNumId="39">
+    <w:nsid w:val="6ACE4033"/>
+    <w:multiLevelType w:val="hybridMultilevel"/>
+    <w:tmpl w:val="42006BCA"/>
+    <w:lvl w:ilvl="0" w:tplc="04060001">
+      <w:start w:val="1"/>
+      <w:numFmt w:val="bullet"/>
+      <w:lvlText w:val=""/>
+      <w:lvlJc w:val="left"/>
+      <w:pPr>
+        <w:ind w:left="1080" w:hanging="360"/>
+      </w:pPr>
+      <w:rPr>
+        <w:rFonts w:ascii="Symbol" w:hAnsi="Symbol" w:hint="default"/>
+      </w:rPr>
+    </w:lvl>
+    <w:lvl w:ilvl="1" w:tplc="04060003" w:tentative="1">
+      <w:start w:val="1"/>
+      <w:numFmt w:val="bullet"/>
+      <w:lvlText w:val="o"/>
+      <w:lvlJc w:val="left"/>
+      <w:pPr>
+        <w:ind w:left="1800" w:hanging="360"/>
+      </w:pPr>
+      <w:rPr>
+        <w:rFonts w:ascii="Courier New" w:hAnsi="Courier New" w:cs="Courier New" w:hint="default"/>
+      </w:rPr>
+    </w:lvl>
+    <w:lvl w:ilvl="2" w:tplc="04060005" w:tentative="1">
+      <w:start w:val="1"/>
+      <w:numFmt w:val="bullet"/>
+      <w:lvlText w:val=""/>
+      <w:lvlJc w:val="left"/>
+      <w:pPr>
+        <w:ind w:left="2520" w:hanging="360"/>
+      </w:pPr>
+      <w:rPr>
+        <w:rFonts w:ascii="Wingdings" w:hAnsi="Wingdings" w:hint="default"/>
+      </w:rPr>
+    </w:lvl>
+    <w:lvl w:ilvl="3" w:tplc="04060001" w:tentative="1">
+      <w:start w:val="1"/>
+      <w:numFmt w:val="bullet"/>
+      <w:lvlText w:val=""/>
+      <w:lvlJc w:val="left"/>
+      <w:pPr>
+        <w:ind w:left="3240" w:hanging="360"/>
+      </w:pPr>
+      <w:rPr>
+        <w:rFonts w:ascii="Symbol" w:hAnsi="Symbol" w:hint="default"/>
+      </w:rPr>
+    </w:lvl>
+    <w:lvl w:ilvl="4" w:tplc="04060003" w:tentative="1">
+      <w:start w:val="1"/>
+      <w:numFmt w:val="bullet"/>
+      <w:lvlText w:val="o"/>
+      <w:lvlJc w:val="left"/>
+      <w:pPr>
+        <w:ind w:left="3960" w:hanging="360"/>
+      </w:pPr>
+      <w:rPr>
+        <w:rFonts w:ascii="Courier New" w:hAnsi="Courier New" w:cs="Courier New" w:hint="default"/>
+      </w:rPr>
+    </w:lvl>
+    <w:lvl w:ilvl="5" w:tplc="04060005" w:tentative="1">
+      <w:start w:val="1"/>
+      <w:numFmt w:val="bullet"/>
+      <w:lvlText w:val=""/>
+      <w:lvlJc w:val="left"/>
+      <w:pPr>
+        <w:ind w:left="4680" w:hanging="360"/>
+      </w:pPr>
+      <w:rPr>
+        <w:rFonts w:ascii="Wingdings" w:hAnsi="Wingdings" w:hint="default"/>
+      </w:rPr>
+    </w:lvl>
+    <w:lvl w:ilvl="6" w:tplc="04060001" w:tentative="1">
+      <w:start w:val="1"/>
+      <w:numFmt w:val="bullet"/>
+      <w:lvlText w:val=""/>
+      <w:lvlJc w:val="left"/>
+      <w:pPr>
+        <w:ind w:left="5400" w:hanging="360"/>
+      </w:pPr>
+      <w:rPr>
+        <w:rFonts w:ascii="Symbol" w:hAnsi="Symbol" w:hint="default"/>
+      </w:rPr>
+    </w:lvl>
+    <w:lvl w:ilvl="7" w:tplc="04060003" w:tentative="1">
+      <w:start w:val="1"/>
+      <w:numFmt w:val="bullet"/>
+      <w:lvlText w:val="o"/>
+      <w:lvlJc w:val="left"/>
+      <w:pPr>
+        <w:ind w:left="6120" w:hanging="360"/>
+      </w:pPr>
+      <w:rPr>
+        <w:rFonts w:ascii="Courier New" w:hAnsi="Courier New" w:cs="Courier New" w:hint="default"/>
+      </w:rPr>
+    </w:lvl>
+    <w:lvl w:ilvl="8" w:tplc="04060005" w:tentative="1">
+      <w:start w:val="1"/>
+      <w:numFmt w:val="bullet"/>
+      <w:lvlText w:val=""/>
+      <w:lvlJc w:val="left"/>
+      <w:pPr>
+        <w:ind w:left="6840" w:hanging="360"/>
+      </w:pPr>
+      <w:rPr>
+        <w:rFonts w:ascii="Wingdings" w:hAnsi="Wingdings" w:hint="default"/>
+      </w:rPr>
+    </w:lvl>
+  </w:abstractNum>
+  <w:abstractNum w:abstractNumId="40">
     <w:nsid w:val="75D079EF"/>
     <w:multiLevelType w:val="multilevel"/>
     <w:tmpl w:val="0406001F"/>
@@ -15748,7 +18231,7 @@
       </w:pPr>
     </w:lvl>
   </w:abstractNum>
-  <w:abstractNum w:abstractNumId="39">
+  <w:abstractNum w:abstractNumId="41">
     <w:nsid w:val="784E231A"/>
     <w:multiLevelType w:val="hybridMultilevel"/>
     <w:tmpl w:val="9AC88D92"/>
@@ -15834,7 +18317,7 @@
       </w:pPr>
     </w:lvl>
   </w:abstractNum>
-  <w:abstractNum w:abstractNumId="40">
+  <w:abstractNum w:abstractNumId="42">
     <w:nsid w:val="79B60211"/>
     <w:multiLevelType w:val="hybridMultilevel"/>
     <w:tmpl w:val="E9FC2D94"/>
@@ -16024,7 +18507,7 @@
     <w:abstractNumId w:val="31"/>
   </w:num>
   <w:num w:numId="12">
-    <w:abstractNumId w:val="40"/>
+    <w:abstractNumId w:val="42"/>
   </w:num>
   <w:num w:numId="13">
     <w:abstractNumId w:val="19"/>
@@ -16036,7 +18519,7 @@
     <w:abstractNumId w:val="33"/>
   </w:num>
   <w:num w:numId="16">
-    <w:abstractNumId w:val="38"/>
+    <w:abstractNumId w:val="40"/>
   </w:num>
   <w:num w:numId="17">
     <w:abstractNumId w:val="30"/>
@@ -16054,13 +18537,13 @@
     <w:abstractNumId w:val="23"/>
   </w:num>
   <w:num w:numId="22">
-    <w:abstractNumId w:val="35"/>
+    <w:abstractNumId w:val="36"/>
   </w:num>
   <w:num w:numId="23">
-    <w:abstractNumId w:val="37"/>
+    <w:abstractNumId w:val="38"/>
   </w:num>
   <w:num w:numId="24">
-    <w:abstractNumId w:val="36"/>
+    <w:abstractNumId w:val="37"/>
   </w:num>
   <w:num w:numId="25">
     <w:abstractNumId w:val="22"/>
@@ -16111,7 +18594,7 @@
     <w:abstractNumId w:val="27"/>
   </w:num>
   <w:num w:numId="41">
-    <w:abstractNumId w:val="39"/>
+    <w:abstractNumId w:val="41"/>
   </w:num>
   <w:num w:numId="42">
     <w:abstractNumId w:val="8"/>
@@ -16121,6 +18604,12 @@
   </w:num>
   <w:num w:numId="44">
     <w:abstractNumId w:val="34"/>
+  </w:num>
+  <w:num w:numId="45">
+    <w:abstractNumId w:val="35"/>
+  </w:num>
+  <w:num w:numId="46">
+    <w:abstractNumId w:val="39"/>
   </w:num>
 </w:numbering>
 </file>
@@ -17520,7 +20009,7 @@
 </file>
 
 <file path=customXml/itemProps1.xml><?xml version="1.0" encoding="utf-8"?>
-<ds:datastoreItem xmlns:ds="http://schemas.openxmlformats.org/officeDocument/2006/customXml" ds:itemID="{50E1E84D-D21E-445B-8815-FF4DF9730B9B}">
+<ds:datastoreItem xmlns:ds="http://schemas.openxmlformats.org/officeDocument/2006/customXml" ds:itemID="{D1546E4D-0B01-433D-9C3F-4207DE5AE28C}">
   <ds:schemaRefs>
     <ds:schemaRef ds:uri="http://schemas.openxmlformats.org/officeDocument/2006/bibliography"/>
   </ds:schemaRefs>

</xml_diff>